<commit_message>
Finalisation wavCom client avant approbation
</commit_message>
<xml_diff>
--- a/Documents/Documentation/6_Manuel_Utilisation/Manuel_utilisation_WavCom_client_V1.1.docx
+++ b/Documents/Documentation/6_Manuel_Utilisation/Manuel_utilisation_WavCom_client_V1.1.docx
@@ -1680,16 +1680,16 @@
       <w:bookmarkStart w:id="11" w:name="_Toc86927457"/>
       <w:bookmarkStart w:id="12" w:name="_Toc96416342"/>
       <w:bookmarkStart w:id="13" w:name="_Toc100519953"/>
-      <w:bookmarkStart w:id="14" w:name="_Toc335011127"/>
-      <w:bookmarkStart w:id="15" w:name="_Toc335037106"/>
-      <w:bookmarkStart w:id="16" w:name="_Toc335043768"/>
-      <w:bookmarkStart w:id="17" w:name="_Toc335045588"/>
-      <w:bookmarkStart w:id="18" w:name="_Toc335101230"/>
-      <w:bookmarkStart w:id="19" w:name="_Toc335134944"/>
-      <w:bookmarkStart w:id="20" w:name="_Toc335135104"/>
-      <w:bookmarkStart w:id="21" w:name="_Toc335135210"/>
-      <w:bookmarkStart w:id="22" w:name="_Toc351955295"/>
-      <w:bookmarkStart w:id="23" w:name="_Toc104380428"/>
+      <w:bookmarkStart w:id="14" w:name="_Toc104380428"/>
+      <w:bookmarkStart w:id="15" w:name="_Toc335011127"/>
+      <w:bookmarkStart w:id="16" w:name="_Toc335037106"/>
+      <w:bookmarkStart w:id="17" w:name="_Toc335043768"/>
+      <w:bookmarkStart w:id="18" w:name="_Toc335045588"/>
+      <w:bookmarkStart w:id="19" w:name="_Toc335101230"/>
+      <w:bookmarkStart w:id="20" w:name="_Toc335134944"/>
+      <w:bookmarkStart w:id="21" w:name="_Toc335135104"/>
+      <w:bookmarkStart w:id="22" w:name="_Toc335135210"/>
+      <w:bookmarkStart w:id="23" w:name="_Toc351955295"/>
       <w:r>
         <w:lastRenderedPageBreak/>
         <w:t>Historique des modifications</w:t>
@@ -1697,7 +1697,7 @@
       <w:bookmarkEnd w:id="11"/>
       <w:bookmarkEnd w:id="12"/>
       <w:bookmarkEnd w:id="13"/>
-      <w:bookmarkEnd w:id="23"/>
+      <w:bookmarkEnd w:id="14"/>
     </w:p>
     <w:tbl>
       <w:tblPr>
@@ -2407,7 +2407,6 @@
         <w:pStyle w:val="Titre1"/>
       </w:pPr>
       <w:bookmarkStart w:id="24" w:name="_Toc104380429"/>
-      <w:bookmarkEnd w:id="14"/>
       <w:bookmarkEnd w:id="15"/>
       <w:bookmarkEnd w:id="16"/>
       <w:bookmarkEnd w:id="17"/>
@@ -2416,6 +2415,7 @@
       <w:bookmarkEnd w:id="20"/>
       <w:bookmarkEnd w:id="21"/>
       <w:bookmarkEnd w:id="22"/>
+      <w:bookmarkEnd w:id="23"/>
       <w:r>
         <w:lastRenderedPageBreak/>
         <w:t>INTRODUCTION</w:t>
@@ -2453,13 +2453,12 @@
         <w:t>L'adresse de la solution est la suivante :</w:t>
       </w:r>
       <w:r>
-        <w:t xml:space="preserve"> </w:t>
+        <w:t xml:space="preserve">  </w:t>
       </w:r>
       <w:hyperlink r:id="rId11" w:history="1">
         <w:r>
           <w:rPr>
             <w:rStyle w:val="Lienhypertexte"/>
-            <w:color w:val="FF0000"/>
           </w:rPr>
           <w:t>https://waview.ch/wavcontact/application</w:t>
         </w:r>
@@ -2721,7 +2720,7 @@
                                 <w:sz w:val="24"/>
                               </w:rPr>
                             </w:pPr>
-                            <w:bookmarkStart w:id="27" w:name="_Toc104380397"/>
+                            <w:bookmarkStart w:id="27" w:name="_Toc104897031"/>
                             <w:r>
                               <w:t xml:space="preserve">Figure </w:t>
                             </w:r>
@@ -2783,7 +2782,7 @@
                           <w:sz w:val="24"/>
                         </w:rPr>
                       </w:pPr>
-                      <w:bookmarkStart w:id="28" w:name="_Toc104380397"/>
+                      <w:bookmarkStart w:id="28" w:name="_Toc104897031"/>
                       <w:r>
                         <w:t xml:space="preserve">Figure </w:t>
                       </w:r>
@@ -2842,15 +2841,7 @@
         <w:pStyle w:val="Text-st"/>
       </w:pPr>
       <w:r>
-        <w:t xml:space="preserve">Pour vous connecter, vous devez remplir les champs « Adresse </w:t>
-      </w:r>
-      <w:proofErr w:type="gramStart"/>
-      <w:r>
-        <w:t>e-mail »</w:t>
-      </w:r>
-      <w:proofErr w:type="gramEnd"/>
-      <w:r>
-        <w:t xml:space="preserve"> et « Mot de passe » avec les valeurs reçues lors de votre première inscription. </w:t>
+        <w:t xml:space="preserve">Pour vous connecter, vous devez remplir les champs « Adresse e-mail » et « Mot de passe » avec les valeurs reçues lors de votre première inscription. </w:t>
       </w:r>
     </w:p>
     <w:p>
@@ -2867,22 +2858,21 @@
       <w:pPr>
         <w:pStyle w:val="Text-st"/>
         <w:spacing w:after="0"/>
-      </w:pPr>
-      <w:r>
-        <w:t xml:space="preserve">Adresse </w:t>
-      </w:r>
-      <w:proofErr w:type="gramStart"/>
-      <w:r>
-        <w:t>e-mail</w:t>
-      </w:r>
-      <w:proofErr w:type="gramEnd"/>
-      <w:r>
-        <w:t xml:space="preserve"> : </w:t>
+        <w:rPr>
+          <w:lang w:val="de-CH"/>
+        </w:rPr>
+      </w:pPr>
+      <w:r>
+        <w:rPr>
+          <w:lang w:val="de-CH"/>
+        </w:rPr>
+        <w:t xml:space="preserve">Adresse e-mail : </w:t>
       </w:r>
       <w:r>
         <w:rPr>
           <w:b/>
           <w:bCs/>
+          <w:lang w:val="de-CH"/>
         </w:rPr>
         <w:t>joye.sabrina@gmail.com</w:t>
       </w:r>
@@ -2890,6 +2880,7 @@
         <w:rPr>
           <w:b/>
           <w:bCs/>
+          <w:lang w:val="de-CH"/>
         </w:rPr>
         <w:t xml:space="preserve"> </w:t>
       </w:r>
@@ -2914,6 +2905,9 @@
         <w:pStyle w:val="Text-st"/>
       </w:pPr>
       <w:r>
+        <w:rPr>
+          <w:noProof/>
+        </w:rPr>
         <w:drawing>
           <wp:anchor distT="0" distB="0" distL="114300" distR="114300" simplePos="0" relativeHeight="251798528" behindDoc="0" locked="0" layoutInCell="1" allowOverlap="1" wp14:anchorId="6A90CA7C" wp14:editId="4D5ACC16">
             <wp:simplePos x="0" y="0"/>
@@ -3016,7 +3010,7 @@
                                 <w:shd w:val="clear" w:color="auto" w:fill="FFFFFF"/>
                               </w:rPr>
                             </w:pPr>
-                            <w:bookmarkStart w:id="30" w:name="_Toc104380398"/>
+                            <w:bookmarkStart w:id="30" w:name="_Toc104897032"/>
                             <w:r>
                               <w:t xml:space="preserve">Figure </w:t>
                             </w:r>
@@ -3073,7 +3067,7 @@
                           <w:shd w:val="clear" w:color="auto" w:fill="FFFFFF"/>
                         </w:rPr>
                       </w:pPr>
-                      <w:bookmarkStart w:id="31" w:name="_Toc104380398"/>
+                      <w:bookmarkStart w:id="31" w:name="_Toc104897032"/>
                       <w:r>
                         <w:t xml:space="preserve">Figure </w:t>
                       </w:r>
@@ -3275,7 +3269,7 @@
                                 <w:shd w:val="clear" w:color="auto" w:fill="FFFFFF"/>
                               </w:rPr>
                             </w:pPr>
-                            <w:bookmarkStart w:id="33" w:name="_Toc104380399"/>
+                            <w:bookmarkStart w:id="33" w:name="_Toc104897033"/>
                             <w:r>
                               <w:t xml:space="preserve">Figure </w:t>
                             </w:r>
@@ -3333,7 +3327,7 @@
                           <w:shd w:val="clear" w:color="auto" w:fill="FFFFFF"/>
                         </w:rPr>
                       </w:pPr>
-                      <w:bookmarkStart w:id="34" w:name="_Toc104380399"/>
+                      <w:bookmarkStart w:id="34" w:name="_Toc104897033"/>
                       <w:r>
                         <w:t xml:space="preserve">Figure </w:t>
                       </w:r>
@@ -3557,122 +3551,365 @@
     <w:p>
       <w:pPr>
         <w:jc w:val="left"/>
+      </w:pPr>
+    </w:p>
+    <w:p>
+      <w:pPr>
+        <w:jc w:val="left"/>
+      </w:pPr>
+      <w:r>
         <w:rPr>
           <w:b/>
           <w:bCs/>
           <w:color w:val="FF0000"/>
         </w:rPr>
-      </w:pPr>
+        <w:lastRenderedPageBreak/>
+        <w:drawing>
+          <wp:anchor distT="0" distB="0" distL="114300" distR="114300" simplePos="0" relativeHeight="251799552" behindDoc="0" locked="0" layoutInCell="1" allowOverlap="1" wp14:anchorId="18B791CF" wp14:editId="02DE6C31">
+            <wp:simplePos x="0" y="0"/>
+            <wp:positionH relativeFrom="margin">
+              <wp:align>center</wp:align>
+            </wp:positionH>
+            <wp:positionV relativeFrom="paragraph">
+              <wp:posOffset>203</wp:posOffset>
+            </wp:positionV>
+            <wp:extent cx="5391150" cy="1597660"/>
+            <wp:effectExtent l="0" t="0" r="0" b="2540"/>
+            <wp:wrapSquare wrapText="bothSides"/>
+            <wp:docPr id="2" name="Image 2" descr="Une image contenant texte&#10;&#10;Description générée automatiquement"/>
+            <wp:cNvGraphicFramePr>
+              <a:graphicFrameLocks xmlns:a="http://schemas.openxmlformats.org/drawingml/2006/main" noChangeAspect="1"/>
+            </wp:cNvGraphicFramePr>
+            <a:graphic xmlns:a="http://schemas.openxmlformats.org/drawingml/2006/main">
+              <a:graphicData uri="http://schemas.openxmlformats.org/drawingml/2006/picture">
+                <pic:pic xmlns:pic="http://schemas.openxmlformats.org/drawingml/2006/picture">
+                  <pic:nvPicPr>
+                    <pic:cNvPr id="2" name="Image 2" descr="Une image contenant texte&#10;&#10;Description générée automatiquement"/>
+                    <pic:cNvPicPr/>
+                  </pic:nvPicPr>
+                  <pic:blipFill rotWithShape="1">
+                    <a:blip r:embed="rId17">
+                      <a:extLst>
+                        <a:ext uri="{28A0092B-C50C-407E-A947-70E740481C1C}">
+                          <a14:useLocalDpi xmlns:a14="http://schemas.microsoft.com/office/drawing/2010/main" val="0"/>
+                        </a:ext>
+                      </a:extLst>
+                    </a:blip>
+                    <a:srcRect l="1225" b="11669"/>
+                    <a:stretch/>
+                  </pic:blipFill>
+                  <pic:spPr bwMode="auto">
+                    <a:xfrm>
+                      <a:off x="0" y="0"/>
+                      <a:ext cx="5391150" cy="1597660"/>
+                    </a:xfrm>
+                    <a:prstGeom prst="rect">
+                      <a:avLst/>
+                    </a:prstGeom>
+                    <a:ln>
+                      <a:noFill/>
+                    </a:ln>
+                    <a:extLst>
+                      <a:ext uri="{53640926-AAD7-44D8-BBD7-CCE9431645EC}">
+                        <a14:shadowObscured xmlns:a14="http://schemas.microsoft.com/office/drawing/2010/main"/>
+                      </a:ext>
+                    </a:extLst>
+                  </pic:spPr>
+                </pic:pic>
+              </a:graphicData>
+            </a:graphic>
+            <wp14:sizeRelH relativeFrom="margin">
+              <wp14:pctWidth>0</wp14:pctWidth>
+            </wp14:sizeRelH>
+            <wp14:sizeRelV relativeFrom="margin">
+              <wp14:pctHeight>0</wp14:pctHeight>
+            </wp14:sizeRelV>
+          </wp:anchor>
+        </w:drawing>
+      </w:r>
+      <w:r>
+        <w:rPr>
+          <w:noProof/>
+        </w:rPr>
+        <mc:AlternateContent>
+          <mc:Choice Requires="wps">
+            <w:drawing>
+              <wp:anchor distT="0" distB="0" distL="114300" distR="114300" simplePos="0" relativeHeight="251801600" behindDoc="0" locked="0" layoutInCell="1" allowOverlap="1" wp14:anchorId="67187F3C" wp14:editId="3A27A87E">
+                <wp:simplePos x="0" y="0"/>
+                <wp:positionH relativeFrom="column">
+                  <wp:posOffset>59360</wp:posOffset>
+                </wp:positionH>
+                <wp:positionV relativeFrom="paragraph">
+                  <wp:posOffset>1688261</wp:posOffset>
+                </wp:positionV>
+                <wp:extent cx="5897880" cy="635"/>
+                <wp:effectExtent l="0" t="0" r="0" b="0"/>
+                <wp:wrapSquare wrapText="bothSides"/>
+                <wp:docPr id="3" name="Zone de texte 3"/>
+                <wp:cNvGraphicFramePr/>
+                <a:graphic xmlns:a="http://schemas.openxmlformats.org/drawingml/2006/main">
+                  <a:graphicData uri="http://schemas.microsoft.com/office/word/2010/wordprocessingShape">
+                    <wps:wsp>
+                      <wps:cNvSpPr txBox="1"/>
+                      <wps:spPr>
+                        <a:xfrm>
+                          <a:off x="0" y="0"/>
+                          <a:ext cx="5897880" cy="635"/>
+                        </a:xfrm>
+                        <a:prstGeom prst="rect">
+                          <a:avLst/>
+                        </a:prstGeom>
+                        <a:solidFill>
+                          <a:prstClr val="white"/>
+                        </a:solidFill>
+                        <a:ln>
+                          <a:noFill/>
+                        </a:ln>
+                      </wps:spPr>
+                      <wps:txbx>
+                        <w:txbxContent>
+                          <w:p>
+                            <w:pPr>
+                              <w:pStyle w:val="Lgende"/>
+                              <w:jc w:val="center"/>
+                              <w:rPr>
+                                <w:b/>
+                                <w:bCs/>
+                                <w:color w:val="FF0000"/>
+                                <w:sz w:val="24"/>
+                              </w:rPr>
+                            </w:pPr>
+                            <w:bookmarkStart w:id="35" w:name="_Toc104897034"/>
+                            <w:r>
+                              <w:t xml:space="preserve">Figure </w:t>
+                            </w:r>
+                            <w:r>
+                              <w:fldChar w:fldCharType="begin"/>
+                            </w:r>
+                            <w:r>
+                              <w:instrText xml:space="preserve"> SEQ Figure \* ARABIC </w:instrText>
+                            </w:r>
+                            <w:r>
+                              <w:fldChar w:fldCharType="separate"/>
+                            </w:r>
+                            <w:r>
+                              <w:rPr>
+                                <w:noProof/>
+                              </w:rPr>
+                              <w:t>4</w:t>
+                            </w:r>
+                            <w:r>
+                              <w:fldChar w:fldCharType="end"/>
+                            </w:r>
+                            <w:r>
+                              <w:t xml:space="preserve"> - Mot de passe oublié – Email code activation</w:t>
+                            </w:r>
+                            <w:bookmarkEnd w:id="35"/>
+                          </w:p>
+                        </w:txbxContent>
+                      </wps:txbx>
+                      <wps:bodyPr rot="0" spcFirstLastPara="0" vertOverflow="overflow" horzOverflow="overflow" vert="horz" wrap="square" lIns="0" tIns="0" rIns="0" bIns="0" numCol="1" spcCol="0" rtlCol="0" fromWordArt="0" anchor="t" anchorCtr="0" forceAA="0" compatLnSpc="1">
+                        <a:prstTxWarp prst="textNoShape">
+                          <a:avLst/>
+                        </a:prstTxWarp>
+                        <a:spAutoFit/>
+                      </wps:bodyPr>
+                    </wps:wsp>
+                  </a:graphicData>
+                </a:graphic>
+              </wp:anchor>
+            </w:drawing>
+          </mc:Choice>
+          <mc:Fallback>
+            <w:pict>
+              <v:shape w14:anchorId="67187F3C" id="Zone de texte 3" o:spid="_x0000_s1029" type="#_x0000_t202" style="position:absolute;margin-left:4.65pt;margin-top:132.95pt;width:464.4pt;height:.05pt;z-index:251801600;visibility:visible;mso-wrap-style:square;mso-wrap-distance-left:9pt;mso-wrap-distance-top:0;mso-wrap-distance-right:9pt;mso-wrap-distance-bottom:0;mso-position-horizontal:absolute;mso-position-horizontal-relative:text;mso-position-vertical:absolute;mso-position-vertical-relative:text;v-text-anchor:top" o:gfxdata="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" stroked="f">
+                <v:textbox style="mso-fit-shape-to-text:t" inset="0,0,0,0">
+                  <w:txbxContent>
+                    <w:p>
+                      <w:pPr>
+                        <w:pStyle w:val="Lgende"/>
+                        <w:jc w:val="center"/>
+                        <w:rPr>
+                          <w:b/>
+                          <w:bCs/>
+                          <w:color w:val="FF0000"/>
+                          <w:sz w:val="24"/>
+                        </w:rPr>
+                      </w:pPr>
+                      <w:bookmarkStart w:id="36" w:name="_Toc104897034"/>
+                      <w:r>
+                        <w:t xml:space="preserve">Figure </w:t>
+                      </w:r>
+                      <w:r>
+                        <w:fldChar w:fldCharType="begin"/>
+                      </w:r>
+                      <w:r>
+                        <w:instrText xml:space="preserve"> SEQ Figure \* ARABIC </w:instrText>
+                      </w:r>
+                      <w:r>
+                        <w:fldChar w:fldCharType="separate"/>
+                      </w:r>
+                      <w:r>
+                        <w:rPr>
+                          <w:noProof/>
+                        </w:rPr>
+                        <w:t>4</w:t>
+                      </w:r>
+                      <w:r>
+                        <w:fldChar w:fldCharType="end"/>
+                      </w:r>
+                      <w:r>
+                        <w:t xml:space="preserve"> - Mot de passe oublié – Email code activation</w:t>
+                      </w:r>
+                      <w:bookmarkEnd w:id="36"/>
+                    </w:p>
+                  </w:txbxContent>
+                </v:textbox>
+                <w10:wrap type="square"/>
+              </v:shape>
+            </w:pict>
+          </mc:Fallback>
+        </mc:AlternateContent>
+      </w:r>
       <w:r>
         <w:rPr>
           <w:b/>
           <w:bCs/>
+          <w:noProof/>
           <w:color w:val="FF0000"/>
         </w:rPr>
-        <w:br w:type="page"/>
-      </w:r>
-    </w:p>
-    <w:p>
-      <w:pPr>
-        <w:rPr>
-          <w:b/>
-          <w:bCs/>
-          <w:color w:val="FF0000"/>
-        </w:rPr>
-      </w:pPr>
-      <w:r>
-        <w:rPr>
-          <w:b/>
-          <w:bCs/>
-          <w:color w:val="FF0000"/>
-        </w:rPr>
-        <w:lastRenderedPageBreak/>
-        <w:t xml:space="preserve">IMAGE </w:t>
-      </w:r>
-      <w:proofErr w:type="gramStart"/>
-      <w:r>
-        <w:rPr>
-          <w:b/>
-          <w:bCs/>
-          <w:color w:val="FF0000"/>
-        </w:rPr>
-        <w:t>EMAIL</w:t>
-      </w:r>
-      <w:proofErr w:type="gramEnd"/>
-      <w:r>
-        <w:rPr>
-          <w:b/>
-          <w:bCs/>
-          <w:color w:val="FF0000"/>
-        </w:rPr>
-        <w:t xml:space="preserve"> AVEC CODE</w:t>
-      </w:r>
-      <w:r>
-        <w:rPr>
-          <w:b/>
-          <w:bCs/>
-          <w:color w:val="FF0000"/>
-        </w:rPr>
-        <w:t xml:space="preserve"> LOGIN !!!</w:t>
-      </w:r>
+        <mc:AlternateContent>
+          <mc:Choice Requires="wps">
+            <w:drawing>
+              <wp:anchor distT="45720" distB="45720" distL="114300" distR="114300" simplePos="0" relativeHeight="251803648" behindDoc="0" locked="0" layoutInCell="1" allowOverlap="1" wp14:anchorId="4EA9A7ED" wp14:editId="68797284">
+                <wp:simplePos x="0" y="0"/>
+                <wp:positionH relativeFrom="column">
+                  <wp:posOffset>499720</wp:posOffset>
+                </wp:positionH>
+                <wp:positionV relativeFrom="paragraph">
+                  <wp:posOffset>665048</wp:posOffset>
+                </wp:positionV>
+                <wp:extent cx="2332990" cy="182880"/>
+                <wp:effectExtent l="0" t="0" r="0" b="7620"/>
+                <wp:wrapSquare wrapText="bothSides"/>
+                <wp:docPr id="217" name="Zone de texte 2"/>
+                <wp:cNvGraphicFramePr>
+                  <a:graphicFrameLocks xmlns:a="http://schemas.openxmlformats.org/drawingml/2006/main"/>
+                </wp:cNvGraphicFramePr>
+                <a:graphic xmlns:a="http://schemas.openxmlformats.org/drawingml/2006/main">
+                  <a:graphicData uri="http://schemas.microsoft.com/office/word/2010/wordprocessingShape">
+                    <wps:wsp>
+                      <wps:cNvSpPr txBox="1">
+                        <a:spLocks noChangeArrowheads="1"/>
+                      </wps:cNvSpPr>
+                      <wps:spPr bwMode="auto">
+                        <a:xfrm>
+                          <a:off x="0" y="0"/>
+                          <a:ext cx="2332990" cy="182880"/>
+                        </a:xfrm>
+                        <a:prstGeom prst="rect">
+                          <a:avLst/>
+                        </a:prstGeom>
+                        <a:solidFill>
+                          <a:schemeClr val="bg1"/>
+                        </a:solidFill>
+                        <a:ln w="9525">
+                          <a:noFill/>
+                          <a:miter lim="800000"/>
+                          <a:headEnd/>
+                          <a:tailEnd/>
+                        </a:ln>
+                      </wps:spPr>
+                      <wps:txbx>
+                        <w:txbxContent>
+                          <w:p/>
+                        </w:txbxContent>
+                      </wps:txbx>
+                      <wps:bodyPr rot="0" vert="horz" wrap="square" lIns="91440" tIns="45720" rIns="91440" bIns="45720" anchor="t" anchorCtr="0">
+                        <a:noAutofit/>
+                      </wps:bodyPr>
+                    </wps:wsp>
+                  </a:graphicData>
+                </a:graphic>
+                <wp14:sizeRelH relativeFrom="margin">
+                  <wp14:pctWidth>0</wp14:pctWidth>
+                </wp14:sizeRelH>
+                <wp14:sizeRelV relativeFrom="margin">
+                  <wp14:pctHeight>0</wp14:pctHeight>
+                </wp14:sizeRelV>
+              </wp:anchor>
+            </w:drawing>
+          </mc:Choice>
+          <mc:Fallback>
+            <w:pict>
+              <v:shape w14:anchorId="4EA9A7ED" id="Zone de texte 2" o:spid="_x0000_s1030" type="#_x0000_t202" style="position:absolute;margin-left:39.35pt;margin-top:52.35pt;width:183.7pt;height:14.4pt;z-index:251803648;visibility:visible;mso-wrap-style:square;mso-width-percent:0;mso-height-percent:0;mso-wrap-distance-left:9pt;mso-wrap-distance-top:3.6pt;mso-wrap-distance-right:9pt;mso-wrap-distance-bottom:3.6pt;mso-position-horizontal:absolute;mso-position-horizontal-relative:text;mso-position-vertical:absolute;mso-position-vertical-relative:text;mso-width-percent:0;mso-height-percent:0;mso-width-relative:margin;mso-height-relative:margin;v-text-anchor:top" o:gfxdata="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" fillcolor="white [3212]" stroked="f">
+                <v:textbox>
+                  <w:txbxContent>
+                    <w:p/>
+                  </w:txbxContent>
+                </v:textbox>
+                <w10:wrap type="square"/>
+              </v:shape>
+            </w:pict>
+          </mc:Fallback>
+        </mc:AlternateContent>
+      </w:r>
+      <w:r>
+        <w:t xml:space="preserve">Pour vous connecter, il faudra remplir la suite du formulaire (Figure </w:t>
+      </w:r>
+      <w:r>
+        <w:t>3</w:t>
+      </w:r>
+      <w:r>
+        <w:t xml:space="preserve">). </w:t>
+      </w:r>
+    </w:p>
+    <w:p>
+      <w:pPr>
+        <w:pStyle w:val="Titre1"/>
+      </w:pPr>
+      <w:bookmarkStart w:id="37" w:name="_Toc104380434"/>
+      <w:r>
+        <w:t xml:space="preserve">FENÊTRE </w:t>
+      </w:r>
+      <w:r>
+        <w:t>p</w:t>
+      </w:r>
+      <w:r>
+        <w:t>RINCIPALE DE L’APPLICATION</w:t>
+      </w:r>
+      <w:bookmarkEnd w:id="37"/>
+    </w:p>
+    <w:p>
+      <w:pPr>
+        <w:pStyle w:val="Titre2"/>
+      </w:pPr>
+      <w:bookmarkStart w:id="38" w:name="_Toc104380435"/>
+      <w:r>
+        <w:t>Profil client</w:t>
+      </w:r>
+      <w:bookmarkEnd w:id="38"/>
     </w:p>
     <w:p>
       <w:pPr>
         <w:pStyle w:val="Text-st"/>
       </w:pPr>
       <w:r>
-        <w:t xml:space="preserve">Pour vous connecter, il faudra remplir la suite du formulaire (Figure </w:t>
-      </w:r>
-      <w:r>
-        <w:t>3</w:t>
-      </w:r>
-      <w:r>
-        <w:t xml:space="preserve">). </w:t>
-      </w:r>
-    </w:p>
-    <w:p>
-      <w:pPr>
-        <w:pStyle w:val="Titre1"/>
-      </w:pPr>
-      <w:bookmarkStart w:id="35" w:name="_Toc104380434"/>
-      <w:r>
-        <w:t xml:space="preserve">FENÊTRE </w:t>
-      </w:r>
-      <w:r>
-        <w:t>p</w:t>
-      </w:r>
-      <w:r>
-        <w:t>RINCIPALE DE L’APPLICATION</w:t>
-      </w:r>
-      <w:bookmarkEnd w:id="35"/>
-    </w:p>
-    <w:p>
-      <w:pPr>
-        <w:pStyle w:val="Titre2"/>
-      </w:pPr>
-      <w:bookmarkStart w:id="36" w:name="_Toc104380435"/>
-      <w:r>
-        <w:t>Profil client</w:t>
-      </w:r>
-      <w:bookmarkEnd w:id="36"/>
-    </w:p>
-    <w:p>
-      <w:pPr>
-        <w:pStyle w:val="Text-st"/>
-      </w:pPr>
-      <w:r>
+        <w:rPr>
+          <w:noProof/>
+        </w:rPr>
         <w:drawing>
-          <wp:anchor distT="0" distB="0" distL="114300" distR="114300" simplePos="0" relativeHeight="251734016" behindDoc="0" locked="0" layoutInCell="1" allowOverlap="1" wp14:anchorId="0D397E4C" wp14:editId="4CC7420B">
+          <wp:anchor distT="0" distB="0" distL="114300" distR="114300" simplePos="0" relativeHeight="251734016" behindDoc="1" locked="0" layoutInCell="1" allowOverlap="1" wp14:anchorId="0D397E4C" wp14:editId="6253DD15">
             <wp:simplePos x="0" y="0"/>
             <wp:positionH relativeFrom="margin">
-              <wp:align>left</wp:align>
+              <wp:align>center</wp:align>
             </wp:positionH>
             <wp:positionV relativeFrom="paragraph">
-              <wp:posOffset>795655</wp:posOffset>
+              <wp:posOffset>736829</wp:posOffset>
             </wp:positionV>
-            <wp:extent cx="5972175" cy="3479165"/>
-            <wp:effectExtent l="0" t="0" r="9525" b="6985"/>
-            <wp:wrapSquare wrapText="bothSides"/>
+            <wp:extent cx="5802119" cy="3379622"/>
+            <wp:effectExtent l="0" t="0" r="8255" b="0"/>
+            <wp:wrapNone/>
             <wp:docPr id="6" name="Image 6"/>
             <wp:cNvGraphicFramePr>
               <a:graphicFrameLocks xmlns:a="http://schemas.openxmlformats.org/drawingml/2006/main" noChangeAspect="1"/>
@@ -3685,7 +3922,7 @@
                     <pic:cNvPicPr/>
                   </pic:nvPicPr>
                   <pic:blipFill>
-                    <a:blip r:embed="rId17">
+                    <a:blip r:embed="rId18">
                       <a:extLst>
                         <a:ext uri="{28A0092B-C50C-407E-A947-70E740481C1C}">
                           <a14:useLocalDpi xmlns:a14="http://schemas.microsoft.com/office/drawing/2010/main" val="0"/>
@@ -3699,7 +3936,7 @@
                   <pic:spPr>
                     <a:xfrm>
                       <a:off x="0" y="0"/>
-                      <a:ext cx="5972175" cy="3479165"/>
+                      <a:ext cx="5802119" cy="3379622"/>
                     </a:xfrm>
                     <a:prstGeom prst="rect">
                       <a:avLst/>
@@ -3708,25 +3945,15 @@
                 </pic:pic>
               </a:graphicData>
             </a:graphic>
+            <wp14:sizeRelH relativeFrom="margin">
+              <wp14:pctWidth>0</wp14:pctWidth>
+            </wp14:sizeRelH>
+            <wp14:sizeRelV relativeFrom="margin">
+              <wp14:pctHeight>0</wp14:pctHeight>
+            </wp14:sizeRelV>
           </wp:anchor>
         </w:drawing>
       </w:r>
-      <w:r>
-        <w:t xml:space="preserve">Une fois que vous êtes authentifié avec la bonne adresse </w:t>
-      </w:r>
-      <w:proofErr w:type="gramStart"/>
-      <w:r>
-        <w:t>e-mail</w:t>
-      </w:r>
-      <w:proofErr w:type="gramEnd"/>
-      <w:r>
-        <w:t xml:space="preserve"> et le bon mot de passe, vous arriverez sur la page principale de l’application.</w:t>
-      </w:r>
-    </w:p>
-    <w:p>
-      <w:pPr>
-        <w:pStyle w:val="Text-st"/>
-      </w:pPr>
       <w:r>
         <w:rPr>
           <w:noProof/>
@@ -3734,13 +3961,13 @@
         <mc:AlternateContent>
           <mc:Choice Requires="wps">
             <w:drawing>
-              <wp:anchor distT="0" distB="0" distL="114300" distR="114300" simplePos="0" relativeHeight="251682816" behindDoc="0" locked="0" layoutInCell="1" allowOverlap="1" wp14:anchorId="430E01FA" wp14:editId="089C4673">
+              <wp:anchor distT="0" distB="0" distL="114300" distR="114300" simplePos="0" relativeHeight="251682816" behindDoc="0" locked="0" layoutInCell="1" allowOverlap="1" wp14:anchorId="430E01FA" wp14:editId="71619307">
                 <wp:simplePos x="0" y="0"/>
                 <wp:positionH relativeFrom="margin">
                   <wp:align>center</wp:align>
                 </wp:positionH>
                 <wp:positionV relativeFrom="paragraph">
-                  <wp:posOffset>3664797</wp:posOffset>
+                  <wp:posOffset>4169334</wp:posOffset>
                 </wp:positionV>
                 <wp:extent cx="5673090" cy="635"/>
                 <wp:effectExtent l="0" t="0" r="3810" b="0"/>
@@ -3779,7 +4006,7 @@
                                 <w:shd w:val="clear" w:color="auto" w:fill="FFFFFF"/>
                               </w:rPr>
                             </w:pPr>
-                            <w:bookmarkStart w:id="37" w:name="_Toc104380400"/>
+                            <w:bookmarkStart w:id="39" w:name="_Toc104897035"/>
                             <w:r>
                               <w:t xml:space="preserve">Figure </w:t>
                             </w:r>
@@ -3796,7 +4023,7 @@
                               <w:rPr>
                                 <w:noProof/>
                               </w:rPr>
-                              <w:t>4</w:t>
+                              <w:t>5</w:t>
                             </w:r>
                             <w:r>
                               <w:fldChar w:fldCharType="end"/>
@@ -3804,7 +4031,7 @@
                             <w:r>
                               <w:t xml:space="preserve"> - Page principale</w:t>
                             </w:r>
-                            <w:bookmarkEnd w:id="37"/>
+                            <w:bookmarkEnd w:id="39"/>
                           </w:p>
                         </w:txbxContent>
                       </wps:txbx>
@@ -3822,7 +4049,7 @@
           </mc:Choice>
           <mc:Fallback>
             <w:pict>
-              <v:shape w14:anchorId="430E01FA" id="Zone de texte 14" o:spid="_x0000_s1029" type="#_x0000_t202" style="position:absolute;left:0;text-align:left;margin-left:0;margin-top:288.55pt;width:446.7pt;height:.05pt;z-index:251682816;visibility:visible;mso-wrap-style:square;mso-wrap-distance-left:9pt;mso-wrap-distance-top:0;mso-wrap-distance-right:9pt;mso-wrap-distance-bottom:0;mso-position-horizontal:center;mso-position-horizontal-relative:margin;mso-position-vertical:absolute;mso-position-vertical-relative:text;v-text-anchor:top" o:gfxdata="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" stroked="f">
+              <v:shape w14:anchorId="430E01FA" id="Zone de texte 14" o:spid="_x0000_s1031" type="#_x0000_t202" style="position:absolute;left:0;text-align:left;margin-left:0;margin-top:328.3pt;width:446.7pt;height:.05pt;z-index:251682816;visibility:visible;mso-wrap-style:square;mso-wrap-distance-left:9pt;mso-wrap-distance-top:0;mso-wrap-distance-right:9pt;mso-wrap-distance-bottom:0;mso-position-horizontal:center;mso-position-horizontal-relative:margin;mso-position-vertical:absolute;mso-position-vertical-relative:text;v-text-anchor:top" o:gfxdata="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" stroked="f">
                 <v:textbox style="mso-fit-shape-to-text:t" inset="0,0,0,0">
                   <w:txbxContent>
                     <w:p>
@@ -3836,7 +4063,7 @@
                           <w:shd w:val="clear" w:color="auto" w:fill="FFFFFF"/>
                         </w:rPr>
                       </w:pPr>
-                      <w:bookmarkStart w:id="38" w:name="_Toc104380400"/>
+                      <w:bookmarkStart w:id="40" w:name="_Toc104897035"/>
                       <w:r>
                         <w:t xml:space="preserve">Figure </w:t>
                       </w:r>
@@ -3853,7 +4080,7 @@
                         <w:rPr>
                           <w:noProof/>
                         </w:rPr>
-                        <w:t>4</w:t>
+                        <w:t>5</w:t>
                       </w:r>
                       <w:r>
                         <w:fldChar w:fldCharType="end"/>
@@ -3861,7 +4088,7 @@
                       <w:r>
                         <w:t xml:space="preserve"> - Page principale</w:t>
                       </w:r>
-                      <w:bookmarkEnd w:id="38"/>
+                      <w:bookmarkEnd w:id="40"/>
                     </w:p>
                   </w:txbxContent>
                 </v:textbox>
@@ -3871,17 +4098,9 @@
           </mc:Fallback>
         </mc:AlternateContent>
       </w:r>
-    </w:p>
-    <w:p>
-      <w:pPr>
-        <w:jc w:val="left"/>
-        <w:rPr>
-          <w:rFonts w:ascii="Century Gothic" w:eastAsiaTheme="majorEastAsia" w:hAnsi="Century Gothic" w:cstheme="majorBidi"/>
-          <w:color w:val="2F5496" w:themeColor="accent1" w:themeShade="BF"/>
-          <w:sz w:val="40"/>
-          <w:szCs w:val="26"/>
-        </w:rPr>
-      </w:pPr>
+      <w:r>
+        <w:t>Une fois que vous êtes authentifié avec la bonne adresse e-mail et le bon mot de passe, vous arriverez sur la page principale de l’application.</w:t>
+      </w:r>
       <w:r>
         <w:br w:type="page"/>
       </w:r>
@@ -3890,12 +4109,12 @@
       <w:pPr>
         <w:pStyle w:val="Titre2"/>
       </w:pPr>
-      <w:bookmarkStart w:id="39" w:name="_Toc104380436"/>
+      <w:bookmarkStart w:id="41" w:name="_Toc104380436"/>
       <w:r>
         <w:lastRenderedPageBreak/>
         <w:t>Planning</w:t>
       </w:r>
-      <w:bookmarkEnd w:id="39"/>
+      <w:bookmarkEnd w:id="41"/>
     </w:p>
     <w:p>
       <w:r>
@@ -3961,7 +4180,7 @@
                                 <w:sz w:val="24"/>
                               </w:rPr>
                             </w:pPr>
-                            <w:bookmarkStart w:id="40" w:name="_Toc104380401"/>
+                            <w:bookmarkStart w:id="42" w:name="_Toc104897036"/>
                             <w:r>
                               <w:t xml:space="preserve">Figure </w:t>
                             </w:r>
@@ -3978,7 +4197,7 @@
                               <w:rPr>
                                 <w:noProof/>
                               </w:rPr>
-                              <w:t>5</w:t>
+                              <w:t>6</w:t>
                             </w:r>
                             <w:r>
                               <w:fldChar w:fldCharType="end"/>
@@ -3986,7 +4205,7 @@
                             <w:r>
                               <w:t xml:space="preserve"> - Page principale - calendrier</w:t>
                             </w:r>
-                            <w:bookmarkEnd w:id="40"/>
+                            <w:bookmarkEnd w:id="42"/>
                           </w:p>
                         </w:txbxContent>
                       </wps:txbx>
@@ -4004,7 +4223,7 @@
           </mc:Choice>
           <mc:Fallback>
             <w:pict>
-              <v:shape w14:anchorId="413423D1" id="Zone de texte 56" o:spid="_x0000_s1030" type="#_x0000_t202" style="position:absolute;left:0;text-align:left;margin-left:0;margin-top:303.05pt;width:470.25pt;height:.05pt;z-index:251778048;visibility:visible;mso-wrap-style:square;mso-wrap-distance-left:9pt;mso-wrap-distance-top:0;mso-wrap-distance-right:9pt;mso-wrap-distance-bottom:0;mso-position-horizontal:absolute;mso-position-horizontal-relative:text;mso-position-vertical:absolute;mso-position-vertical-relative:text;v-text-anchor:top" o:gfxdata="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" stroked="f">
+              <v:shape w14:anchorId="413423D1" id="Zone de texte 56" o:spid="_x0000_s1032" type="#_x0000_t202" style="position:absolute;left:0;text-align:left;margin-left:0;margin-top:303.05pt;width:470.25pt;height:.05pt;z-index:251778048;visibility:visible;mso-wrap-style:square;mso-wrap-distance-left:9pt;mso-wrap-distance-top:0;mso-wrap-distance-right:9pt;mso-wrap-distance-bottom:0;mso-position-horizontal:absolute;mso-position-horizontal-relative:text;mso-position-vertical:absolute;mso-position-vertical-relative:text;v-text-anchor:top" o:gfxdata="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" stroked="f">
                 <v:textbox style="mso-fit-shape-to-text:t" inset="0,0,0,0">
                   <w:txbxContent>
                     <w:p>
@@ -4015,7 +4234,7 @@
                           <w:sz w:val="24"/>
                         </w:rPr>
                       </w:pPr>
-                      <w:bookmarkStart w:id="41" w:name="_Toc104380401"/>
+                      <w:bookmarkStart w:id="43" w:name="_Toc104897036"/>
                       <w:r>
                         <w:t xml:space="preserve">Figure </w:t>
                       </w:r>
@@ -4032,7 +4251,7 @@
                         <w:rPr>
                           <w:noProof/>
                         </w:rPr>
-                        <w:t>5</w:t>
+                        <w:t>6</w:t>
                       </w:r>
                       <w:r>
                         <w:fldChar w:fldCharType="end"/>
@@ -4040,7 +4259,7 @@
                       <w:r>
                         <w:t xml:space="preserve"> - Page principale - calendrier</w:t>
                       </w:r>
-                      <w:bookmarkEnd w:id="41"/>
+                      <w:bookmarkEnd w:id="43"/>
                     </w:p>
                   </w:txbxContent>
                 </v:textbox>
@@ -4051,6 +4270,9 @@
         </mc:AlternateContent>
       </w:r>
       <w:r>
+        <w:rPr>
+          <w:noProof/>
+        </w:rPr>
         <w:drawing>
           <wp:anchor distT="0" distB="0" distL="114300" distR="114300" simplePos="0" relativeHeight="251776000" behindDoc="0" locked="0" layoutInCell="1" allowOverlap="1" wp14:anchorId="6D8373DA" wp14:editId="67006103">
             <wp:simplePos x="0" y="0"/>
@@ -4075,7 +4297,7 @@
                     <pic:cNvPicPr/>
                   </pic:nvPicPr>
                   <pic:blipFill>
-                    <a:blip r:embed="rId17">
+                    <a:blip r:embed="rId18">
                       <a:extLst>
                         <a:ext uri="{28A0092B-C50C-407E-A947-70E740481C1C}">
                           <a14:useLocalDpi xmlns:a14="http://schemas.microsoft.com/office/drawing/2010/main" val="0"/>
@@ -4120,15 +4342,12 @@
       <w:pPr>
         <w:pStyle w:val="Titre1"/>
       </w:pPr>
-      <w:bookmarkStart w:id="42" w:name="_Toc104380437"/>
+      <w:bookmarkStart w:id="44" w:name="_Toc104380437"/>
       <w:r>
         <w:lastRenderedPageBreak/>
-        <w:t xml:space="preserve">FENÊTRE </w:t>
-      </w:r>
-      <w:r>
-        <w:t>Projet</w:t>
-      </w:r>
-      <w:bookmarkEnd w:id="42"/>
+        <w:t>FENÊTRE Projet</w:t>
+      </w:r>
+      <w:bookmarkEnd w:id="44"/>
     </w:p>
     <w:p>
       <w:pPr>
@@ -4210,7 +4429,7 @@
                                 <w:sz w:val="24"/>
                               </w:rPr>
                             </w:pPr>
-                            <w:bookmarkStart w:id="43" w:name="_Toc104380402"/>
+                            <w:bookmarkStart w:id="45" w:name="_Toc104897037"/>
                             <w:r>
                               <w:t xml:space="preserve">Figure </w:t>
                             </w:r>
@@ -4227,7 +4446,7 @@
                               <w:rPr>
                                 <w:noProof/>
                               </w:rPr>
-                              <w:t>8</w:t>
+                              <w:t>7</w:t>
                             </w:r>
                             <w:r>
                               <w:fldChar w:fldCharType="end"/>
@@ -4235,7 +4454,7 @@
                             <w:r>
                               <w:t xml:space="preserve"> - Page principale - Projet</w:t>
                             </w:r>
-                            <w:bookmarkEnd w:id="43"/>
+                            <w:bookmarkEnd w:id="45"/>
                           </w:p>
                         </w:txbxContent>
                       </wps:txbx>
@@ -4253,7 +4472,7 @@
           </mc:Choice>
           <mc:Fallback>
             <w:pict>
-              <v:shape w14:anchorId="4F2381CC" id="Zone de texte 25" o:spid="_x0000_s1031" type="#_x0000_t202" style="position:absolute;left:0;text-align:left;margin-left:0;margin-top:277.4pt;width:446.7pt;height:.05pt;z-index:-251606016;visibility:visible;mso-wrap-style:square;mso-wrap-distance-left:9pt;mso-wrap-distance-top:0;mso-wrap-distance-right:9pt;mso-wrap-distance-bottom:0;mso-position-horizontal:center;mso-position-horizontal-relative:margin;mso-position-vertical:absolute;mso-position-vertical-relative:text;v-text-anchor:top" o:gfxdata="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" stroked="f">
+              <v:shape w14:anchorId="4F2381CC" id="Zone de texte 25" o:spid="_x0000_s1033" type="#_x0000_t202" style="position:absolute;left:0;text-align:left;margin-left:0;margin-top:277.4pt;width:446.7pt;height:.05pt;z-index:-251606016;visibility:visible;mso-wrap-style:square;mso-wrap-distance-left:9pt;mso-wrap-distance-top:0;mso-wrap-distance-right:9pt;mso-wrap-distance-bottom:0;mso-position-horizontal:center;mso-position-horizontal-relative:margin;mso-position-vertical:absolute;mso-position-vertical-relative:text;v-text-anchor:top" o:gfxdata="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" stroked="f">
                 <v:textbox style="mso-fit-shape-to-text:t" inset="0,0,0,0">
                   <w:txbxContent>
                     <w:p>
@@ -4265,7 +4484,7 @@
                           <w:sz w:val="24"/>
                         </w:rPr>
                       </w:pPr>
-                      <w:bookmarkStart w:id="44" w:name="_Toc104380402"/>
+                      <w:bookmarkStart w:id="46" w:name="_Toc104897037"/>
                       <w:r>
                         <w:t xml:space="preserve">Figure </w:t>
                       </w:r>
@@ -4282,7 +4501,7 @@
                         <w:rPr>
                           <w:noProof/>
                         </w:rPr>
-                        <w:t>8</w:t>
+                        <w:t>7</w:t>
                       </w:r>
                       <w:r>
                         <w:fldChar w:fldCharType="end"/>
@@ -4290,7 +4509,7 @@
                       <w:r>
                         <w:t xml:space="preserve"> - Page principale - Projet</w:t>
                       </w:r>
-                      <w:bookmarkEnd w:id="44"/>
+                      <w:bookmarkEnd w:id="46"/>
                     </w:p>
                   </w:txbxContent>
                 </v:textbox>
@@ -4365,6 +4584,9 @@
         </w:drawing>
       </w:r>
       <w:r>
+        <w:rPr>
+          <w:noProof/>
+        </w:rPr>
         <w:drawing>
           <wp:inline distT="0" distB="0" distL="0" distR="0" wp14:anchorId="42621E1C" wp14:editId="55975838">
             <wp:extent cx="5972175" cy="3474085"/>
@@ -4381,7 +4603,7 @@
                     <pic:cNvPicPr/>
                   </pic:nvPicPr>
                   <pic:blipFill>
-                    <a:blip r:embed="rId18"/>
+                    <a:blip r:embed="rId19"/>
                     <a:stretch>
                       <a:fillRect/>
                     </a:stretch>
@@ -4434,8 +4656,11 @@
       <w:pPr>
         <w:pStyle w:val="Titre2"/>
       </w:pPr>
-      <w:bookmarkStart w:id="45" w:name="_Toc104380438"/>
-      <w:r>
+      <w:bookmarkStart w:id="47" w:name="_Toc104380438"/>
+      <w:r>
+        <w:rPr>
+          <w:noProof/>
+        </w:rPr>
         <w:drawing>
           <wp:anchor distT="0" distB="0" distL="114300" distR="114300" simplePos="0" relativeHeight="251773952" behindDoc="1" locked="0" layoutInCell="1" allowOverlap="1" wp14:anchorId="2B4C4498" wp14:editId="703FA2CD">
             <wp:simplePos x="0" y="0"/>
@@ -4460,7 +4685,7 @@
                     <pic:cNvPicPr/>
                   </pic:nvPicPr>
                   <pic:blipFill>
-                    <a:blip r:embed="rId19">
+                    <a:blip r:embed="rId20">
                       <a:extLst>
                         <a:ext uri="{28A0092B-C50C-407E-A947-70E740481C1C}">
                           <a14:useLocalDpi xmlns:a14="http://schemas.microsoft.com/office/drawing/2010/main" val="0"/>
@@ -4486,7 +4711,7 @@
           </wp:anchor>
         </w:drawing>
       </w:r>
-      <w:bookmarkEnd w:id="45"/>
+      <w:bookmarkEnd w:id="47"/>
     </w:p>
     <w:p>
       <w:pPr>
@@ -4548,7 +4773,7 @@
                                 <w:shd w:val="clear" w:color="auto" w:fill="FFFFFF"/>
                               </w:rPr>
                             </w:pPr>
-                            <w:bookmarkStart w:id="46" w:name="_Toc104380403"/>
+                            <w:bookmarkStart w:id="48" w:name="_Toc104897038"/>
                             <w:r>
                               <w:t xml:space="preserve">Figure </w:t>
                             </w:r>
@@ -4565,7 +4790,7 @@
                               <w:rPr>
                                 <w:noProof/>
                               </w:rPr>
-                              <w:t>9</w:t>
+                              <w:t>8</w:t>
                             </w:r>
                             <w:r>
                               <w:fldChar w:fldCharType="end"/>
@@ -4573,7 +4798,7 @@
                             <w:r>
                               <w:t xml:space="preserve"> - Page projet</w:t>
                             </w:r>
-                            <w:bookmarkEnd w:id="46"/>
+                            <w:bookmarkEnd w:id="48"/>
                           </w:p>
                         </w:txbxContent>
                       </wps:txbx>
@@ -4591,7 +4816,7 @@
           </mc:Choice>
           <mc:Fallback>
             <w:pict>
-              <v:shape w14:anchorId="30E08856" id="Zone de texte 34" o:spid="_x0000_s1032" type="#_x0000_t202" style="position:absolute;margin-left:0;margin-top:330.1pt;width:103.8pt;height:.05pt;z-index:251729920;visibility:visible;mso-wrap-style:square;mso-wrap-distance-left:9pt;mso-wrap-distance-top:0;mso-wrap-distance-right:9pt;mso-wrap-distance-bottom:0;mso-position-horizontal:center;mso-position-horizontal-relative:margin;mso-position-vertical:absolute;mso-position-vertical-relative:text;v-text-anchor:top" o:gfxdata="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" stroked="f">
+              <v:shape w14:anchorId="30E08856" id="Zone de texte 34" o:spid="_x0000_s1034" type="#_x0000_t202" style="position:absolute;margin-left:0;margin-top:330.1pt;width:103.8pt;height:.05pt;z-index:251729920;visibility:visible;mso-wrap-style:square;mso-wrap-distance-left:9pt;mso-wrap-distance-top:0;mso-wrap-distance-right:9pt;mso-wrap-distance-bottom:0;mso-position-horizontal:center;mso-position-horizontal-relative:margin;mso-position-vertical:absolute;mso-position-vertical-relative:text;v-text-anchor:top" o:gfxdata="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" stroked="f">
                 <v:textbox style="mso-fit-shape-to-text:t" inset="0,0,0,0">
                   <w:txbxContent>
                     <w:p>
@@ -4604,7 +4829,7 @@
                           <w:shd w:val="clear" w:color="auto" w:fill="FFFFFF"/>
                         </w:rPr>
                       </w:pPr>
-                      <w:bookmarkStart w:id="47" w:name="_Toc104380403"/>
+                      <w:bookmarkStart w:id="49" w:name="_Toc104897038"/>
                       <w:r>
                         <w:t xml:space="preserve">Figure </w:t>
                       </w:r>
@@ -4621,7 +4846,7 @@
                         <w:rPr>
                           <w:noProof/>
                         </w:rPr>
-                        <w:t>9</w:t>
+                        <w:t>8</w:t>
                       </w:r>
                       <w:r>
                         <w:fldChar w:fldCharType="end"/>
@@ -4629,7 +4854,7 @@
                       <w:r>
                         <w:t xml:space="preserve"> - Page projet</w:t>
                       </w:r>
-                      <w:bookmarkEnd w:id="47"/>
+                      <w:bookmarkEnd w:id="49"/>
                     </w:p>
                   </w:txbxContent>
                 </v:textbox>
@@ -4648,6 +4873,9 @@
         <w:jc w:val="left"/>
       </w:pPr>
       <w:r>
+        <w:rPr>
+          <w:noProof/>
+        </w:rPr>
         <w:lastRenderedPageBreak/>
         <w:drawing>
           <wp:anchor distT="0" distB="0" distL="114300" distR="114300" simplePos="0" relativeHeight="251779072" behindDoc="1" locked="0" layoutInCell="1" allowOverlap="1" wp14:anchorId="13D345FA" wp14:editId="1B926FBD">
@@ -4673,7 +4901,7 @@
                     <pic:cNvPicPr/>
                   </pic:nvPicPr>
                   <pic:blipFill>
-                    <a:blip r:embed="rId20" cstate="print">
+                    <a:blip r:embed="rId21" cstate="print">
                       <a:extLst>
                         <a:ext uri="{28A0092B-C50C-407E-A947-70E740481C1C}">
                           <a14:useLocalDpi xmlns:a14="http://schemas.microsoft.com/office/drawing/2010/main" val="0"/>
@@ -4760,7 +4988,7 @@
                                 <w:sz w:val="24"/>
                               </w:rPr>
                             </w:pPr>
-                            <w:bookmarkStart w:id="48" w:name="_Toc104380404"/>
+                            <w:bookmarkStart w:id="50" w:name="_Toc104897039"/>
                             <w:r>
                               <w:t xml:space="preserve">Figure </w:t>
                             </w:r>
@@ -4777,7 +5005,7 @@
                               <w:rPr>
                                 <w:noProof/>
                               </w:rPr>
-                              <w:t>10</w:t>
+                              <w:t>9</w:t>
                             </w:r>
                             <w:r>
                               <w:fldChar w:fldCharType="end"/>
@@ -4785,7 +5013,7 @@
                             <w:r>
                               <w:t xml:space="preserve"> - Formulaire projet - Bouton dossier</w:t>
                             </w:r>
-                            <w:bookmarkEnd w:id="48"/>
+                            <w:bookmarkEnd w:id="50"/>
                           </w:p>
                         </w:txbxContent>
                       </wps:txbx>
@@ -4803,7 +5031,7 @@
           </mc:Choice>
           <mc:Fallback>
             <w:pict>
-              <v:shape w14:anchorId="22E840B8" id="Zone de texte 49" o:spid="_x0000_s1033" type="#_x0000_t202" style="position:absolute;margin-left:80.65pt;margin-top:267.3pt;width:280.55pt;height:.05pt;z-index:-251547648;visibility:visible;mso-wrap-style:square;mso-wrap-distance-left:9pt;mso-wrap-distance-top:0;mso-wrap-distance-right:9pt;mso-wrap-distance-bottom:0;mso-position-horizontal:absolute;mso-position-horizontal-relative:text;mso-position-vertical:absolute;mso-position-vertical-relative:text;v-text-anchor:top" o:gfxdata="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" stroked="f">
+              <v:shape w14:anchorId="22E840B8" id="Zone de texte 49" o:spid="_x0000_s1035" type="#_x0000_t202" style="position:absolute;margin-left:80.65pt;margin-top:267.3pt;width:280.55pt;height:.05pt;z-index:-251547648;visibility:visible;mso-wrap-style:square;mso-wrap-distance-left:9pt;mso-wrap-distance-top:0;mso-wrap-distance-right:9pt;mso-wrap-distance-bottom:0;mso-position-horizontal:absolute;mso-position-horizontal-relative:text;mso-position-vertical:absolute;mso-position-vertical-relative:text;v-text-anchor:top" o:gfxdata="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" stroked="f">
                 <v:textbox style="mso-fit-shape-to-text:t" inset="0,0,0,0">
                   <w:txbxContent>
                     <w:p>
@@ -4814,7 +5042,7 @@
                           <w:sz w:val="24"/>
                         </w:rPr>
                       </w:pPr>
-                      <w:bookmarkStart w:id="49" w:name="_Toc104380404"/>
+                      <w:bookmarkStart w:id="51" w:name="_Toc104897039"/>
                       <w:r>
                         <w:t xml:space="preserve">Figure </w:t>
                       </w:r>
@@ -4831,7 +5059,7 @@
                         <w:rPr>
                           <w:noProof/>
                         </w:rPr>
-                        <w:t>10</w:t>
+                        <w:t>9</w:t>
                       </w:r>
                       <w:r>
                         <w:fldChar w:fldCharType="end"/>
@@ -4839,7 +5067,7 @@
                       <w:r>
                         <w:t xml:space="preserve"> - Formulaire projet - Bouton dossier</w:t>
                       </w:r>
-                      <w:bookmarkEnd w:id="49"/>
+                      <w:bookmarkEnd w:id="51"/>
                     </w:p>
                   </w:txbxContent>
                 </v:textbox>
@@ -4966,6 +5194,9 @@
         <w:pStyle w:val="Text-st"/>
       </w:pPr>
       <w:r>
+        <w:rPr>
+          <w:noProof/>
+        </w:rPr>
         <w:drawing>
           <wp:anchor distT="0" distB="0" distL="114300" distR="114300" simplePos="0" relativeHeight="251781120" behindDoc="1" locked="0" layoutInCell="1" allowOverlap="1" wp14:anchorId="5B4316DC" wp14:editId="5CA1A302">
             <wp:simplePos x="0" y="0"/>
@@ -4990,7 +5221,7 @@
                     <pic:cNvPicPr/>
                   </pic:nvPicPr>
                   <pic:blipFill>
-                    <a:blip r:embed="rId20" cstate="print">
+                    <a:blip r:embed="rId21" cstate="print">
                       <a:extLst>
                         <a:ext uri="{28A0092B-C50C-407E-A947-70E740481C1C}">
                           <a14:useLocalDpi xmlns:a14="http://schemas.microsoft.com/office/drawing/2010/main" val="0"/>
@@ -5075,7 +5306,7 @@
                                 <w:shd w:val="clear" w:color="auto" w:fill="FFFFFF"/>
                               </w:rPr>
                             </w:pPr>
-                            <w:bookmarkStart w:id="50" w:name="_Toc104380405"/>
+                            <w:bookmarkStart w:id="52" w:name="_Toc104897040"/>
                             <w:r>
                               <w:t xml:space="preserve">Figure </w:t>
                             </w:r>
@@ -5092,7 +5323,7 @@
                               <w:rPr>
                                 <w:noProof/>
                               </w:rPr>
-                              <w:t>11</w:t>
+                              <w:t>10</w:t>
                             </w:r>
                             <w:r>
                               <w:fldChar w:fldCharType="end"/>
@@ -5100,7 +5331,7 @@
                             <w:r>
                               <w:t xml:space="preserve"> - Formulaire projet - Bouton supprimer</w:t>
                             </w:r>
-                            <w:bookmarkEnd w:id="50"/>
+                            <w:bookmarkEnd w:id="52"/>
                           </w:p>
                         </w:txbxContent>
                       </wps:txbx>
@@ -5118,7 +5349,7 @@
           </mc:Choice>
           <mc:Fallback>
             <w:pict>
-              <v:shape w14:anchorId="2B051457" id="Zone de texte 50" o:spid="_x0000_s1034" type="#_x0000_t202" style="position:absolute;left:0;text-align:left;margin-left:94.85pt;margin-top:309.25pt;width:280.55pt;height:.05pt;z-index:-251545600;visibility:visible;mso-wrap-style:square;mso-wrap-distance-left:9pt;mso-wrap-distance-top:0;mso-wrap-distance-right:9pt;mso-wrap-distance-bottom:0;mso-position-horizontal:absolute;mso-position-horizontal-relative:text;mso-position-vertical:absolute;mso-position-vertical-relative:text;v-text-anchor:top" o:gfxdata="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" stroked="f">
+              <v:shape w14:anchorId="2B051457" id="Zone de texte 50" o:spid="_x0000_s1036" type="#_x0000_t202" style="position:absolute;left:0;text-align:left;margin-left:94.85pt;margin-top:309.25pt;width:280.55pt;height:.05pt;z-index:-251545600;visibility:visible;mso-wrap-style:square;mso-wrap-distance-left:9pt;mso-wrap-distance-top:0;mso-wrap-distance-right:9pt;mso-wrap-distance-bottom:0;mso-position-horizontal:absolute;mso-position-horizontal-relative:text;mso-position-vertical:absolute;mso-position-vertical-relative:text;v-text-anchor:top" o:gfxdata="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" stroked="f">
                 <v:textbox style="mso-fit-shape-to-text:t" inset="0,0,0,0">
                   <w:txbxContent>
                     <w:p>
@@ -5133,7 +5364,7 @@
                           <w:shd w:val="clear" w:color="auto" w:fill="FFFFFF"/>
                         </w:rPr>
                       </w:pPr>
-                      <w:bookmarkStart w:id="51" w:name="_Toc104380405"/>
+                      <w:bookmarkStart w:id="53" w:name="_Toc104897040"/>
                       <w:r>
                         <w:t xml:space="preserve">Figure </w:t>
                       </w:r>
@@ -5150,7 +5381,7 @@
                         <w:rPr>
                           <w:noProof/>
                         </w:rPr>
-                        <w:t>11</w:t>
+                        <w:t>10</w:t>
                       </w:r>
                       <w:r>
                         <w:fldChar w:fldCharType="end"/>
@@ -5158,7 +5389,7 @@
                       <w:r>
                         <w:t xml:space="preserve"> - Formulaire projet - Bouton supprimer</w:t>
                       </w:r>
-                      <w:bookmarkEnd w:id="51"/>
+                      <w:bookmarkEnd w:id="53"/>
                     </w:p>
                   </w:txbxContent>
                 </v:textbox>
@@ -5272,6 +5503,9 @@
         <w:pStyle w:val="Text-st"/>
       </w:pPr>
       <w:r>
+        <w:rPr>
+          <w:noProof/>
+        </w:rPr>
         <w:lastRenderedPageBreak/>
         <w:drawing>
           <wp:anchor distT="0" distB="0" distL="114300" distR="114300" simplePos="0" relativeHeight="251783168" behindDoc="1" locked="0" layoutInCell="1" allowOverlap="1" wp14:anchorId="0C56FD43" wp14:editId="764DA2B8">
@@ -5297,7 +5531,7 @@
                     <pic:cNvPicPr/>
                   </pic:nvPicPr>
                   <pic:blipFill>
-                    <a:blip r:embed="rId20" cstate="print">
+                    <a:blip r:embed="rId21" cstate="print">
                       <a:extLst>
                         <a:ext uri="{28A0092B-C50C-407E-A947-70E740481C1C}">
                           <a14:useLocalDpi xmlns:a14="http://schemas.microsoft.com/office/drawing/2010/main" val="0"/>
@@ -5510,7 +5744,7 @@
                                 <w:shd w:val="clear" w:color="auto" w:fill="FFFFFF"/>
                               </w:rPr>
                             </w:pPr>
-                            <w:bookmarkStart w:id="52" w:name="_Toc104380406"/>
+                            <w:bookmarkStart w:id="54" w:name="_Toc104897041"/>
                             <w:r>
                               <w:t xml:space="preserve">Figure </w:t>
                             </w:r>
@@ -5527,7 +5761,7 @@
                               <w:rPr>
                                 <w:noProof/>
                               </w:rPr>
-                              <w:t>12</w:t>
+                              <w:t>11</w:t>
                             </w:r>
                             <w:r>
                               <w:fldChar w:fldCharType="end"/>
@@ -5535,7 +5769,7 @@
                             <w:r>
                               <w:t xml:space="preserve"> - Formulaire projet - Bouton ajouter</w:t>
                             </w:r>
-                            <w:bookmarkEnd w:id="52"/>
+                            <w:bookmarkEnd w:id="54"/>
                           </w:p>
                         </w:txbxContent>
                       </wps:txbx>
@@ -5553,7 +5787,7 @@
           </mc:Choice>
           <mc:Fallback>
             <w:pict>
-              <v:shape w14:anchorId="62FF27F5" id="Zone de texte 47" o:spid="_x0000_s1035" type="#_x0000_t202" style="position:absolute;margin-left:0;margin-top:12.1pt;width:282.95pt;height:.05pt;z-index:-251561984;visibility:visible;mso-wrap-style:square;mso-wrap-distance-left:9pt;mso-wrap-distance-top:0;mso-wrap-distance-right:9pt;mso-wrap-distance-bottom:0;mso-position-horizontal:center;mso-position-horizontal-relative:page;mso-position-vertical:absolute;mso-position-vertical-relative:text;v-text-anchor:top" o:gfxdata="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" stroked="f">
+              <v:shape w14:anchorId="62FF27F5" id="Zone de texte 47" o:spid="_x0000_s1037" type="#_x0000_t202" style="position:absolute;margin-left:0;margin-top:12.1pt;width:282.95pt;height:.05pt;z-index:-251561984;visibility:visible;mso-wrap-style:square;mso-wrap-distance-left:9pt;mso-wrap-distance-top:0;mso-wrap-distance-right:9pt;mso-wrap-distance-bottom:0;mso-position-horizontal:center;mso-position-horizontal-relative:page;mso-position-vertical:absolute;mso-position-vertical-relative:text;v-text-anchor:top" o:gfxdata="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" stroked="f">
                 <v:textbox style="mso-fit-shape-to-text:t" inset="0,0,0,0">
                   <w:txbxContent>
                     <w:p>
@@ -5568,7 +5802,7 @@
                           <w:shd w:val="clear" w:color="auto" w:fill="FFFFFF"/>
                         </w:rPr>
                       </w:pPr>
-                      <w:bookmarkStart w:id="53" w:name="_Toc104380406"/>
+                      <w:bookmarkStart w:id="55" w:name="_Toc104897041"/>
                       <w:r>
                         <w:t xml:space="preserve">Figure </w:t>
                       </w:r>
@@ -5585,7 +5819,7 @@
                         <w:rPr>
                           <w:noProof/>
                         </w:rPr>
-                        <w:t>12</w:t>
+                        <w:t>11</w:t>
                       </w:r>
                       <w:r>
                         <w:fldChar w:fldCharType="end"/>
@@ -5593,7 +5827,7 @@
                       <w:r>
                         <w:t xml:space="preserve"> - Formulaire projet - Bouton ajouter</w:t>
                       </w:r>
-                      <w:bookmarkEnd w:id="53"/>
+                      <w:bookmarkEnd w:id="55"/>
                     </w:p>
                   </w:txbxContent>
                 </v:textbox>
@@ -5641,7 +5875,7 @@
                     <pic:cNvPicPr/>
                   </pic:nvPicPr>
                   <pic:blipFill rotWithShape="1">
-                    <a:blip r:embed="rId21" cstate="print">
+                    <a:blip r:embed="rId22" cstate="print">
                       <a:extLst>
                         <a:ext uri="{28A0092B-C50C-407E-A947-70E740481C1C}">
                           <a14:useLocalDpi xmlns:a14="http://schemas.microsoft.com/office/drawing/2010/main" val="0"/>
@@ -5681,15 +5915,7 @@
         </w:drawing>
       </w:r>
       <w:r>
-        <w:t xml:space="preserve">Dans le formulaire projet vous avez également la possibilité d’ajouter une date. Pour ajouter une date, vous devez cliquer sur le bouton « Ajouter » </w:t>
-      </w:r>
-      <w:proofErr w:type="gramStart"/>
-      <w:r>
-        <w:t>situé</w:t>
-      </w:r>
-      <w:proofErr w:type="gramEnd"/>
-      <w:r>
-        <w:t xml:space="preserve"> à côté du texte « </w:t>
+        <w:t>Dans le formulaire projet vous avez également la possibilité d’ajouter une date. Pour ajouter une date, vous devez cliquer sur le bouton « Ajouter » situé à côté du texte « </w:t>
       </w:r>
       <w:proofErr w:type="spellStart"/>
       <w:r>
@@ -5830,8 +6056,8 @@
                                 <w:shd w:val="clear" w:color="auto" w:fill="FFFFFF"/>
                               </w:rPr>
                             </w:pPr>
-                            <w:bookmarkStart w:id="54" w:name="_Toc104295724"/>
-                            <w:bookmarkStart w:id="55" w:name="_Toc104380407"/>
+                            <w:bookmarkStart w:id="56" w:name="_Toc104295724"/>
+                            <w:bookmarkStart w:id="57" w:name="_Toc104897042"/>
                             <w:r>
                               <w:t xml:space="preserve">Figure </w:t>
                             </w:r>
@@ -5848,7 +6074,7 @@
                               <w:rPr>
                                 <w:noProof/>
                               </w:rPr>
-                              <w:t>13</w:t>
+                              <w:t>12</w:t>
                             </w:r>
                             <w:r>
                               <w:fldChar w:fldCharType="end"/>
@@ -5856,8 +6082,8 @@
                             <w:r>
                               <w:t xml:space="preserve"> - Formulaire projet - ajouter une date</w:t>
                             </w:r>
-                            <w:bookmarkEnd w:id="54"/>
-                            <w:bookmarkEnd w:id="55"/>
+                            <w:bookmarkEnd w:id="56"/>
+                            <w:bookmarkEnd w:id="57"/>
                           </w:p>
                         </w:txbxContent>
                       </wps:txbx>
@@ -5875,7 +6101,7 @@
           </mc:Choice>
           <mc:Fallback>
             <w:pict>
-              <v:shape w14:anchorId="06F6A098" id="Zone de texte 106" o:spid="_x0000_s1036" type="#_x0000_t202" style="position:absolute;left:0;text-align:left;margin-left:0;margin-top:.85pt;width:396.1pt;height:.05pt;z-index:-251558912;visibility:visible;mso-wrap-style:square;mso-wrap-distance-left:9pt;mso-wrap-distance-top:0;mso-wrap-distance-right:9pt;mso-wrap-distance-bottom:0;mso-position-horizontal:center;mso-position-horizontal-relative:margin;mso-position-vertical:absolute;mso-position-vertical-relative:text;v-text-anchor:top" o:gfxdata="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" stroked="f">
+              <v:shape w14:anchorId="06F6A098" id="Zone de texte 106" o:spid="_x0000_s1038" type="#_x0000_t202" style="position:absolute;left:0;text-align:left;margin-left:0;margin-top:.85pt;width:396.1pt;height:.05pt;z-index:-251558912;visibility:visible;mso-wrap-style:square;mso-wrap-distance-left:9pt;mso-wrap-distance-top:0;mso-wrap-distance-right:9pt;mso-wrap-distance-bottom:0;mso-position-horizontal:center;mso-position-horizontal-relative:margin;mso-position-vertical:absolute;mso-position-vertical-relative:text;v-text-anchor:top" o:gfxdata="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" stroked="f">
                 <v:textbox style="mso-fit-shape-to-text:t" inset="0,0,0,0">
                   <w:txbxContent>
                     <w:p>
@@ -5889,8 +6115,8 @@
                           <w:shd w:val="clear" w:color="auto" w:fill="FFFFFF"/>
                         </w:rPr>
                       </w:pPr>
-                      <w:bookmarkStart w:id="56" w:name="_Toc104295724"/>
-                      <w:bookmarkStart w:id="57" w:name="_Toc104380407"/>
+                      <w:bookmarkStart w:id="58" w:name="_Toc104295724"/>
+                      <w:bookmarkStart w:id="59" w:name="_Toc104897042"/>
                       <w:r>
                         <w:t xml:space="preserve">Figure </w:t>
                       </w:r>
@@ -5907,7 +6133,7 @@
                         <w:rPr>
                           <w:noProof/>
                         </w:rPr>
-                        <w:t>13</w:t>
+                        <w:t>12</w:t>
                       </w:r>
                       <w:r>
                         <w:fldChar w:fldCharType="end"/>
@@ -5915,8 +6141,8 @@
                       <w:r>
                         <w:t xml:space="preserve"> - Formulaire projet - ajouter une date</w:t>
                       </w:r>
-                      <w:bookmarkEnd w:id="56"/>
-                      <w:bookmarkEnd w:id="57"/>
+                      <w:bookmarkEnd w:id="58"/>
+                      <w:bookmarkEnd w:id="59"/>
                     </w:p>
                   </w:txbxContent>
                 </v:textbox>
@@ -6139,6 +6365,9 @@
         </mc:AlternateContent>
       </w:r>
       <w:r>
+        <w:rPr>
+          <w:noProof/>
+        </w:rPr>
         <w:drawing>
           <wp:anchor distT="0" distB="0" distL="114300" distR="114300" simplePos="0" relativeHeight="251785216" behindDoc="1" locked="0" layoutInCell="1" allowOverlap="1" wp14:anchorId="2F1091D7" wp14:editId="61D2CC85">
             <wp:simplePos x="0" y="0"/>
@@ -6163,7 +6392,7 @@
                     <pic:cNvPicPr/>
                   </pic:nvPicPr>
                   <pic:blipFill>
-                    <a:blip r:embed="rId20" cstate="print">
+                    <a:blip r:embed="rId21" cstate="print">
                       <a:extLst>
                         <a:ext uri="{28A0092B-C50C-407E-A947-70E740481C1C}">
                           <a14:useLocalDpi xmlns:a14="http://schemas.microsoft.com/office/drawing/2010/main" val="0"/>
@@ -6360,7 +6589,7 @@
                                 <w:sz w:val="24"/>
                               </w:rPr>
                             </w:pPr>
-                            <w:bookmarkStart w:id="58" w:name="_Toc104380408"/>
+                            <w:bookmarkStart w:id="60" w:name="_Toc104897043"/>
                             <w:r>
                               <w:t xml:space="preserve">Figure </w:t>
                             </w:r>
@@ -6377,7 +6606,7 @@
                               <w:rPr>
                                 <w:noProof/>
                               </w:rPr>
-                              <w:t>14</w:t>
+                              <w:t>13</w:t>
                             </w:r>
                             <w:r>
                               <w:fldChar w:fldCharType="end"/>
@@ -6385,7 +6614,7 @@
                             <w:r>
                               <w:t xml:space="preserve"> - Page projet - Commentaires</w:t>
                             </w:r>
-                            <w:bookmarkEnd w:id="58"/>
+                            <w:bookmarkEnd w:id="60"/>
                           </w:p>
                         </w:txbxContent>
                       </wps:txbx>
@@ -6403,7 +6632,7 @@
           </mc:Choice>
           <mc:Fallback>
             <w:pict>
-              <v:shape w14:anchorId="0AEAAB76" id="Zone de texte 66" o:spid="_x0000_s1038" type="#_x0000_t202" style="position:absolute;left:0;text-align:left;margin-left:96.8pt;margin-top:25.2pt;width:300.65pt;height:.05pt;z-index:-251525120;visibility:visible;mso-wrap-style:square;mso-wrap-distance-left:9pt;mso-wrap-distance-top:0;mso-wrap-distance-right:9pt;mso-wrap-distance-bottom:0;mso-position-horizontal:absolute;mso-position-horizontal-relative:text;mso-position-vertical:absolute;mso-position-vertical-relative:text;v-text-anchor:top" o:gfxdata="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" stroked="f">
+              <v:shape w14:anchorId="0AEAAB76" id="Zone de texte 66" o:spid="_x0000_s1040" type="#_x0000_t202" style="position:absolute;left:0;text-align:left;margin-left:96.8pt;margin-top:25.2pt;width:300.65pt;height:.05pt;z-index:-251525120;visibility:visible;mso-wrap-style:square;mso-wrap-distance-left:9pt;mso-wrap-distance-top:0;mso-wrap-distance-right:9pt;mso-wrap-distance-bottom:0;mso-position-horizontal:absolute;mso-position-horizontal-relative:text;mso-position-vertical:absolute;mso-position-vertical-relative:text;v-text-anchor:top" o:gfxdata="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" stroked="f">
                 <v:textbox style="mso-fit-shape-to-text:t" inset="0,0,0,0">
                   <w:txbxContent>
                     <w:p>
@@ -6417,7 +6646,7 @@
                           <w:sz w:val="24"/>
                         </w:rPr>
                       </w:pPr>
-                      <w:bookmarkStart w:id="59" w:name="_Toc104380408"/>
+                      <w:bookmarkStart w:id="61" w:name="_Toc104897043"/>
                       <w:r>
                         <w:t xml:space="preserve">Figure </w:t>
                       </w:r>
@@ -6434,7 +6663,7 @@
                         <w:rPr>
                           <w:noProof/>
                         </w:rPr>
-                        <w:t>14</w:t>
+                        <w:t>13</w:t>
                       </w:r>
                       <w:r>
                         <w:fldChar w:fldCharType="end"/>
@@ -6442,7 +6671,7 @@
                       <w:r>
                         <w:t xml:space="preserve"> - Page projet - Commentaires</w:t>
                       </w:r>
-                      <w:bookmarkEnd w:id="59"/>
+                      <w:bookmarkEnd w:id="61"/>
                     </w:p>
                   </w:txbxContent>
                 </v:textbox>
@@ -6462,25 +6691,7 @@
         <w:pStyle w:val="Text-st"/>
       </w:pPr>
       <w:r>
-        <w:t xml:space="preserve">Vous devez </w:t>
-      </w:r>
-      <w:r>
-        <w:t>écrire les commentaires dans le texte box e</w:t>
-      </w:r>
-      <w:r>
-        <w:t>t cliquer sur le bouton « </w:t>
-      </w:r>
-      <w:r>
-        <w:t>Enregistrer</w:t>
-      </w:r>
-      <w:r>
-        <w:t xml:space="preserve"> » pour enregistrer </w:t>
-      </w:r>
-      <w:r>
-        <w:t>votre commentaire</w:t>
-      </w:r>
-      <w:r>
-        <w:t xml:space="preserve">. </w:t>
+        <w:t xml:space="preserve">Vous devez écrire les commentaires dans le texte box et cliquer sur le bouton « Enregistrer » pour enregistrer votre commentaire. </w:t>
       </w:r>
     </w:p>
     <w:p>
@@ -6502,22 +6713,7 @@
       </w:pPr>
       <w:r>
         <w:lastRenderedPageBreak/>
-        <w:t xml:space="preserve">Vous avez même la possibilité de visualiser toutes les activités avec </w:t>
-      </w:r>
-      <w:r>
-        <w:t>une précision</w:t>
-      </w:r>
-      <w:r>
-        <w:t xml:space="preserve"> </w:t>
-      </w:r>
-      <w:r>
-        <w:t xml:space="preserve">concrète sur le déroulement des activités concernant </w:t>
-      </w:r>
-      <w:r>
-        <w:t xml:space="preserve">votre </w:t>
-      </w:r>
-      <w:r>
-        <w:t xml:space="preserve">projet. </w:t>
+        <w:t xml:space="preserve">Vous avez même la possibilité de visualiser toutes les activités avec une précision concrète sur le déroulement des activités concernant votre projet. </w:t>
       </w:r>
     </w:p>
     <w:p>
@@ -6576,7 +6772,7 @@
                                 <w:shd w:val="clear" w:color="auto" w:fill="FFFFFF"/>
                               </w:rPr>
                             </w:pPr>
-                            <w:bookmarkStart w:id="60" w:name="_Toc104380409"/>
+                            <w:bookmarkStart w:id="62" w:name="_Toc104897044"/>
                             <w:r>
                               <w:t xml:space="preserve">Figure </w:t>
                             </w:r>
@@ -6593,7 +6789,7 @@
                               <w:rPr>
                                 <w:noProof/>
                               </w:rPr>
-                              <w:t>15</w:t>
+                              <w:t>14</w:t>
                             </w:r>
                             <w:r>
                               <w:fldChar w:fldCharType="end"/>
@@ -6601,7 +6797,7 @@
                             <w:r>
                               <w:t xml:space="preserve"> - Page projet - Visualiser activités projet</w:t>
                             </w:r>
-                            <w:bookmarkEnd w:id="60"/>
+                            <w:bookmarkEnd w:id="62"/>
                           </w:p>
                         </w:txbxContent>
                       </wps:txbx>
@@ -6619,7 +6815,7 @@
           </mc:Choice>
           <mc:Fallback>
             <w:pict>
-              <v:shape w14:anchorId="411D235F" id="Zone de texte 69" o:spid="_x0000_s1039" type="#_x0000_t202" style="position:absolute;left:0;text-align:left;margin-left:54.8pt;margin-top:288.5pt;width:360.65pt;height:.05pt;z-index:-251521024;visibility:visible;mso-wrap-style:square;mso-wrap-distance-left:9pt;mso-wrap-distance-top:0;mso-wrap-distance-right:9pt;mso-wrap-distance-bottom:0;mso-position-horizontal:absolute;mso-position-horizontal-relative:text;mso-position-vertical:absolute;mso-position-vertical-relative:text;v-text-anchor:top" o:gfxdata="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" stroked="f">
+              <v:shape w14:anchorId="411D235F" id="Zone de texte 69" o:spid="_x0000_s1041" type="#_x0000_t202" style="position:absolute;left:0;text-align:left;margin-left:54.8pt;margin-top:288.5pt;width:360.65pt;height:.05pt;z-index:-251521024;visibility:visible;mso-wrap-style:square;mso-wrap-distance-left:9pt;mso-wrap-distance-top:0;mso-wrap-distance-right:9pt;mso-wrap-distance-bottom:0;mso-position-horizontal:absolute;mso-position-horizontal-relative:text;mso-position-vertical:absolute;mso-position-vertical-relative:text;v-text-anchor:top" o:gfxdata="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" stroked="f">
                 <v:textbox style="mso-fit-shape-to-text:t" inset="0,0,0,0">
                   <w:txbxContent>
                     <w:p>
@@ -6633,7 +6829,7 @@
                           <w:shd w:val="clear" w:color="auto" w:fill="FFFFFF"/>
                         </w:rPr>
                       </w:pPr>
-                      <w:bookmarkStart w:id="61" w:name="_Toc104380409"/>
+                      <w:bookmarkStart w:id="63" w:name="_Toc104897044"/>
                       <w:r>
                         <w:t xml:space="preserve">Figure </w:t>
                       </w:r>
@@ -6650,7 +6846,7 @@
                         <w:rPr>
                           <w:noProof/>
                         </w:rPr>
-                        <w:t>15</w:t>
+                        <w:t>14</w:t>
                       </w:r>
                       <w:r>
                         <w:fldChar w:fldCharType="end"/>
@@ -6658,7 +6854,7 @@
                       <w:r>
                         <w:t xml:space="preserve"> - Page projet - Visualiser activités projet</w:t>
                       </w:r>
-                      <w:bookmarkEnd w:id="61"/>
+                      <w:bookmarkEnd w:id="63"/>
                     </w:p>
                   </w:txbxContent>
                 </v:textbox>
@@ -6668,6 +6864,9 @@
         </mc:AlternateContent>
       </w:r>
       <w:r>
+        <w:rPr>
+          <w:noProof/>
+        </w:rPr>
         <w:drawing>
           <wp:anchor distT="0" distB="0" distL="114300" distR="114300" simplePos="0" relativeHeight="251793408" behindDoc="1" locked="0" layoutInCell="1" allowOverlap="1" wp14:anchorId="20962390" wp14:editId="1311D464">
             <wp:simplePos x="0" y="0"/>
@@ -6692,7 +6891,7 @@
                     <pic:cNvPicPr/>
                   </pic:nvPicPr>
                   <pic:blipFill>
-                    <a:blip r:embed="rId20" cstate="print">
+                    <a:blip r:embed="rId21" cstate="print">
                       <a:extLst>
                         <a:ext uri="{28A0092B-C50C-407E-A947-70E740481C1C}">
                           <a14:useLocalDpi xmlns:a14="http://schemas.microsoft.com/office/drawing/2010/main" val="0"/>
@@ -6941,13 +7140,8 @@
       <w:r>
         <w:t xml:space="preserve"> </w:t>
       </w:r>
-      <w:proofErr w:type="gramStart"/>
-      <w:r>
-        <w:t>changer</w:t>
-      </w:r>
-      <w:proofErr w:type="gramEnd"/>
-      <w:r>
-        <w:t xml:space="preserve"> le projet en fermant la fenêtre. </w:t>
+      <w:r>
+        <w:t xml:space="preserve">changer le projet en fermant la fenêtre. </w:t>
       </w:r>
     </w:p>
     <w:p>
@@ -6982,13 +7176,13 @@
                     <pic:cNvPicPr/>
                   </pic:nvPicPr>
                   <pic:blipFill>
-                    <a:blip r:embed="rId22" cstate="print">
+                    <a:blip r:embed="rId23" cstate="print">
                       <a:extLst>
                         <a:ext uri="{28A0092B-C50C-407E-A947-70E740481C1C}">
                           <a14:useLocalDpi xmlns:a14="http://schemas.microsoft.com/office/drawing/2010/main" val="0"/>
                         </a:ext>
                         <a:ext uri="{96DAC541-7B7A-43D3-8B79-37D633B846F1}">
-                          <asvg:svgBlip xmlns:asvg="http://schemas.microsoft.com/office/drawing/2016/SVG/main" r:embed="rId23"/>
+                          <asvg:svgBlip xmlns:asvg="http://schemas.microsoft.com/office/drawing/2016/SVG/main" r:embed="rId24"/>
                         </a:ext>
                       </a:extLst>
                     </a:blip>
@@ -7031,14 +7225,14 @@
       <w:pPr>
         <w:pStyle w:val="Titre1"/>
       </w:pPr>
-      <w:bookmarkStart w:id="62" w:name="_Toc104296082"/>
-      <w:bookmarkStart w:id="63" w:name="_Toc104380439"/>
+      <w:bookmarkStart w:id="64" w:name="_Toc104296082"/>
+      <w:bookmarkStart w:id="65" w:name="_Toc104380439"/>
       <w:r>
         <w:lastRenderedPageBreak/>
         <w:t>FENÊTRE CHAT</w:t>
       </w:r>
-      <w:bookmarkEnd w:id="62"/>
-      <w:bookmarkEnd w:id="63"/>
+      <w:bookmarkEnd w:id="64"/>
+      <w:bookmarkEnd w:id="65"/>
     </w:p>
     <w:p>
       <w:pPr>
@@ -7090,6 +7284,9 @@
         <w:pStyle w:val="Text-st"/>
       </w:pPr>
       <w:r>
+        <w:rPr>
+          <w:noProof/>
+        </w:rPr>
         <w:drawing>
           <wp:anchor distT="0" distB="0" distL="114300" distR="114300" simplePos="0" relativeHeight="251735040" behindDoc="1" locked="0" layoutInCell="1" allowOverlap="1" wp14:anchorId="7DDF448B" wp14:editId="1B0B53C4">
             <wp:simplePos x="0" y="0"/>
@@ -7114,7 +7311,7 @@
                     <pic:cNvPicPr/>
                   </pic:nvPicPr>
                   <pic:blipFill>
-                    <a:blip r:embed="rId24">
+                    <a:blip r:embed="rId25">
                       <a:extLst>
                         <a:ext uri="{28A0092B-C50C-407E-A947-70E740481C1C}">
                           <a14:useLocalDpi xmlns:a14="http://schemas.microsoft.com/office/drawing/2010/main" val="0"/>
@@ -7264,7 +7461,7 @@
                                 <w:shd w:val="clear" w:color="auto" w:fill="FFFFFF"/>
                               </w:rPr>
                             </w:pPr>
-                            <w:bookmarkStart w:id="64" w:name="_Toc104380410"/>
+                            <w:bookmarkStart w:id="66" w:name="_Toc104897045"/>
                             <w:r>
                               <w:t xml:space="preserve">Figure </w:t>
                             </w:r>
@@ -7281,7 +7478,7 @@
                               <w:rPr>
                                 <w:noProof/>
                               </w:rPr>
-                              <w:t>16</w:t>
+                              <w:t>15</w:t>
                             </w:r>
                             <w:r>
                               <w:fldChar w:fldCharType="end"/>
@@ -7289,7 +7486,7 @@
                             <w:r>
                               <w:t xml:space="preserve"> - Page principale - Chat</w:t>
                             </w:r>
-                            <w:bookmarkEnd w:id="64"/>
+                            <w:bookmarkEnd w:id="66"/>
                           </w:p>
                         </w:txbxContent>
                       </wps:txbx>
@@ -7307,7 +7504,7 @@
           </mc:Choice>
           <mc:Fallback>
             <w:pict>
-              <v:shape w14:anchorId="0EC12B09" id="Zone de texte 22" o:spid="_x0000_s1041" type="#_x0000_t202" style="position:absolute;left:0;text-align:left;margin-left:0;margin-top:9.05pt;width:407.45pt;height:.05pt;z-index:251704320;visibility:visible;mso-wrap-style:square;mso-wrap-distance-left:9pt;mso-wrap-distance-top:0;mso-wrap-distance-right:9pt;mso-wrap-distance-bottom:0;mso-position-horizontal:center;mso-position-horizontal-relative:page;mso-position-vertical:absolute;mso-position-vertical-relative:text;v-text-anchor:top" o:gfxdata="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" stroked="f">
+              <v:shape w14:anchorId="0EC12B09" id="Zone de texte 22" o:spid="_x0000_s1043" type="#_x0000_t202" style="position:absolute;left:0;text-align:left;margin-left:0;margin-top:9.05pt;width:407.45pt;height:.05pt;z-index:251704320;visibility:visible;mso-wrap-style:square;mso-wrap-distance-left:9pt;mso-wrap-distance-top:0;mso-wrap-distance-right:9pt;mso-wrap-distance-bottom:0;mso-position-horizontal:center;mso-position-horizontal-relative:page;mso-position-vertical:absolute;mso-position-vertical-relative:text;v-text-anchor:top" o:gfxdata="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" stroked="f">
                 <v:textbox style="mso-fit-shape-to-text:t" inset="0,0,0,0">
                   <w:txbxContent>
                     <w:p>
@@ -7322,7 +7519,7 @@
                           <w:shd w:val="clear" w:color="auto" w:fill="FFFFFF"/>
                         </w:rPr>
                       </w:pPr>
-                      <w:bookmarkStart w:id="65" w:name="_Toc104380410"/>
+                      <w:bookmarkStart w:id="67" w:name="_Toc104897045"/>
                       <w:r>
                         <w:t xml:space="preserve">Figure </w:t>
                       </w:r>
@@ -7339,7 +7536,7 @@
                         <w:rPr>
                           <w:noProof/>
                         </w:rPr>
-                        <w:t>16</w:t>
+                        <w:t>15</w:t>
                       </w:r>
                       <w:r>
                         <w:fldChar w:fldCharType="end"/>
@@ -7347,7 +7544,7 @@
                       <w:r>
                         <w:t xml:space="preserve"> - Page principale - Chat</w:t>
                       </w:r>
-                      <w:bookmarkEnd w:id="65"/>
+                      <w:bookmarkEnd w:id="67"/>
                     </w:p>
                   </w:txbxContent>
                 </v:textbox>
@@ -7364,19 +7561,7 @@
         <w:pStyle w:val="Text-st"/>
       </w:pPr>
       <w:r>
-        <w:t>A côté du titre du bouton « Chat » il y a un symbole « (</w:t>
-      </w:r>
-      <w:r>
-        <w:t>2</w:t>
-      </w:r>
-      <w:r>
-        <w:t>) ». Ce symbole représente les messages non lus. Les messages non lus s’afficheront avec cette notification sur la page principale. Cette notification augmentera selon le nombre de messages non lus. Ce bouton « Chat (</w:t>
-      </w:r>
-      <w:r>
-        <w:t>2</w:t>
-      </w:r>
-      <w:r>
-        <w:t xml:space="preserve">) » va ainsi permettre de visualiser tous les messages envoyés pendant votre absence. </w:t>
+        <w:t xml:space="preserve">A côté du titre du bouton « Chat » il y a un symbole « (2) ». Ce symbole représente les messages non lus. Les messages non lus s’afficheront avec cette notification sur la page principale. Cette notification augmentera selon le nombre de messages non lus. Ce bouton « Chat (2) » va ainsi permettre de visualiser tous les messages envoyés pendant votre absence. </w:t>
       </w:r>
     </w:p>
     <w:p>
@@ -7422,6 +7607,9 @@
         <w:pStyle w:val="Text-st"/>
       </w:pPr>
       <w:r>
+        <w:rPr>
+          <w:noProof/>
+        </w:rPr>
         <w:lastRenderedPageBreak/>
         <w:drawing>
           <wp:anchor distT="0" distB="0" distL="114300" distR="114300" simplePos="0" relativeHeight="251736064" behindDoc="0" locked="0" layoutInCell="1" allowOverlap="1" wp14:anchorId="4B485267" wp14:editId="79434F73">
@@ -7447,7 +7635,7 @@
                     <pic:cNvPicPr/>
                   </pic:nvPicPr>
                   <pic:blipFill>
-                    <a:blip r:embed="rId25">
+                    <a:blip r:embed="rId26">
                       <a:extLst>
                         <a:ext uri="{28A0092B-C50C-407E-A947-70E740481C1C}">
                           <a14:useLocalDpi xmlns:a14="http://schemas.microsoft.com/office/drawing/2010/main" val="0"/>
@@ -7801,7 +7989,7 @@
                                 <w:shd w:val="clear" w:color="auto" w:fill="FFFFFF"/>
                               </w:rPr>
                             </w:pPr>
-                            <w:bookmarkStart w:id="66" w:name="_Toc104380411"/>
+                            <w:bookmarkStart w:id="68" w:name="_Toc104897046"/>
                             <w:r>
                               <w:t xml:space="preserve">Figure </w:t>
                             </w:r>
@@ -7818,7 +8006,7 @@
                               <w:rPr>
                                 <w:noProof/>
                               </w:rPr>
-                              <w:t>17</w:t>
+                              <w:t>16</w:t>
                             </w:r>
                             <w:r>
                               <w:fldChar w:fldCharType="end"/>
@@ -7826,7 +8014,7 @@
                             <w:r>
                               <w:t>- Page Chat</w:t>
                             </w:r>
-                            <w:bookmarkEnd w:id="66"/>
+                            <w:bookmarkEnd w:id="68"/>
                           </w:p>
                         </w:txbxContent>
                       </wps:txbx>
@@ -7844,7 +8032,7 @@
           </mc:Choice>
           <mc:Fallback>
             <w:pict>
-              <v:shape w14:anchorId="604669EE" id="Zone de texte 41" o:spid="_x0000_s1043" type="#_x0000_t202" style="position:absolute;left:0;text-align:left;margin-left:33.45pt;margin-top:33.6pt;width:399.4pt;height:.05pt;z-index:251738112;visibility:visible;mso-wrap-style:square;mso-wrap-distance-left:9pt;mso-wrap-distance-top:0;mso-wrap-distance-right:9pt;mso-wrap-distance-bottom:0;mso-position-horizontal:absolute;mso-position-horizontal-relative:text;mso-position-vertical:absolute;mso-position-vertical-relative:text;v-text-anchor:top" o:gfxdata="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" stroked="f">
+              <v:shape w14:anchorId="604669EE" id="Zone de texte 41" o:spid="_x0000_s1045" type="#_x0000_t202" style="position:absolute;left:0;text-align:left;margin-left:33.45pt;margin-top:33.6pt;width:399.4pt;height:.05pt;z-index:251738112;visibility:visible;mso-wrap-style:square;mso-wrap-distance-left:9pt;mso-wrap-distance-top:0;mso-wrap-distance-right:9pt;mso-wrap-distance-bottom:0;mso-position-horizontal:absolute;mso-position-horizontal-relative:text;mso-position-vertical:absolute;mso-position-vertical-relative:text;v-text-anchor:top" o:gfxdata="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" stroked="f">
                 <v:textbox style="mso-fit-shape-to-text:t" inset="0,0,0,0">
                   <w:txbxContent>
                     <w:p>
@@ -7858,7 +8046,7 @@
                           <w:shd w:val="clear" w:color="auto" w:fill="FFFFFF"/>
                         </w:rPr>
                       </w:pPr>
-                      <w:bookmarkStart w:id="67" w:name="_Toc104380411"/>
+                      <w:bookmarkStart w:id="69" w:name="_Toc104897046"/>
                       <w:r>
                         <w:t xml:space="preserve">Figure </w:t>
                       </w:r>
@@ -7875,7 +8063,7 @@
                         <w:rPr>
                           <w:noProof/>
                         </w:rPr>
-                        <w:t>17</w:t>
+                        <w:t>16</w:t>
                       </w:r>
                       <w:r>
                         <w:fldChar w:fldCharType="end"/>
@@ -7883,7 +8071,7 @@
                       <w:r>
                         <w:t>- Page Chat</w:t>
                       </w:r>
-                      <w:bookmarkEnd w:id="67"/>
+                      <w:bookmarkEnd w:id="69"/>
                     </w:p>
                   </w:txbxContent>
                 </v:textbox>
@@ -7973,28 +8161,28 @@
       <w:pPr>
         <w:pStyle w:val="Titre1"/>
       </w:pPr>
-      <w:bookmarkStart w:id="68" w:name="_Toc104296083"/>
-      <w:bookmarkStart w:id="69" w:name="_Toc99348429"/>
-      <w:bookmarkStart w:id="70" w:name="_Toc104380440"/>
+      <w:bookmarkStart w:id="70" w:name="_Toc104296083"/>
+      <w:bookmarkStart w:id="71" w:name="_Toc104380440"/>
+      <w:bookmarkStart w:id="72" w:name="_Toc99348429"/>
       <w:r>
         <w:lastRenderedPageBreak/>
         <w:t>Fenêtre Foncé</w:t>
       </w:r>
-      <w:bookmarkEnd w:id="68"/>
       <w:bookmarkEnd w:id="70"/>
+      <w:bookmarkEnd w:id="71"/>
     </w:p>
     <w:p>
       <w:pPr>
         <w:pStyle w:val="Titre2"/>
       </w:pPr>
-      <w:bookmarkStart w:id="71" w:name="_Toc104296084"/>
-      <w:bookmarkStart w:id="72" w:name="_Toc104380441"/>
+      <w:bookmarkStart w:id="73" w:name="_Toc104296084"/>
+      <w:bookmarkStart w:id="74" w:name="_Toc104380441"/>
       <w:r>
         <w:t>Modifier la couleur de fond d’écran</w:t>
       </w:r>
-      <w:bookmarkEnd w:id="69"/>
-      <w:bookmarkEnd w:id="71"/>
       <w:bookmarkEnd w:id="72"/>
+      <w:bookmarkEnd w:id="73"/>
+      <w:bookmarkEnd w:id="74"/>
       <w:r>
         <w:t xml:space="preserve"> </w:t>
       </w:r>
@@ -8078,7 +8266,7 @@
           <w:shd w:val="clear" w:color="auto" w:fill="FFFFFF"/>
         </w:rPr>
       </w:pPr>
-      <w:bookmarkStart w:id="73" w:name="_Toc104380442"/>
+      <w:bookmarkStart w:id="75" w:name="_Toc104380442"/>
       <w:r>
         <w:rPr>
           <w:noProof/>
@@ -8131,7 +8319,7 @@
                                 <w:sz w:val="44"/>
                               </w:rPr>
                             </w:pPr>
-                            <w:bookmarkStart w:id="74" w:name="_Toc104380412"/>
+                            <w:bookmarkStart w:id="76" w:name="_Toc104897047"/>
                             <w:r>
                               <w:t xml:space="preserve">Figure </w:t>
                             </w:r>
@@ -8148,7 +8336,7 @@
                               <w:rPr>
                                 <w:noProof/>
                               </w:rPr>
-                              <w:t>18</w:t>
+                              <w:t>17</w:t>
                             </w:r>
                             <w:r>
                               <w:fldChar w:fldCharType="end"/>
@@ -8156,7 +8344,7 @@
                             <w:r>
                               <w:t xml:space="preserve"> - Page principale - Foncé</w:t>
                             </w:r>
-                            <w:bookmarkEnd w:id="74"/>
+                            <w:bookmarkEnd w:id="76"/>
                           </w:p>
                         </w:txbxContent>
                       </wps:txbx>
@@ -8174,7 +8362,7 @@
           </mc:Choice>
           <mc:Fallback>
             <w:pict>
-              <v:shape w14:anchorId="14770C95" id="Zone de texte 45" o:spid="_x0000_s1044" type="#_x0000_t202" style="position:absolute;margin-left:.25pt;margin-top:47.75pt;width:470.25pt;height:.05pt;z-index:-251567104;visibility:visible;mso-wrap-style:square;mso-wrap-distance-left:9pt;mso-wrap-distance-top:0;mso-wrap-distance-right:9pt;mso-wrap-distance-bottom:0;mso-position-horizontal:absolute;mso-position-horizontal-relative:text;mso-position-vertical:absolute;mso-position-vertical-relative:text;v-text-anchor:top" o:gfxdata="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" stroked="f">
+              <v:shape w14:anchorId="14770C95" id="Zone de texte 45" o:spid="_x0000_s1046" type="#_x0000_t202" style="position:absolute;margin-left:.25pt;margin-top:47.75pt;width:470.25pt;height:.05pt;z-index:-251567104;visibility:visible;mso-wrap-style:square;mso-wrap-distance-left:9pt;mso-wrap-distance-top:0;mso-wrap-distance-right:9pt;mso-wrap-distance-bottom:0;mso-position-horizontal:absolute;mso-position-horizontal-relative:text;mso-position-vertical:absolute;mso-position-vertical-relative:text;v-text-anchor:top" o:gfxdata="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" stroked="f">
                 <v:textbox style="mso-fit-shape-to-text:t" inset="0,0,0,0">
                   <w:txbxContent>
                     <w:p>
@@ -8188,7 +8376,7 @@
                           <w:sz w:val="44"/>
                         </w:rPr>
                       </w:pPr>
-                      <w:bookmarkStart w:id="75" w:name="_Toc104380412"/>
+                      <w:bookmarkStart w:id="77" w:name="_Toc104897047"/>
                       <w:r>
                         <w:t xml:space="preserve">Figure </w:t>
                       </w:r>
@@ -8205,7 +8393,7 @@
                         <w:rPr>
                           <w:noProof/>
                         </w:rPr>
-                        <w:t>18</w:t>
+                        <w:t>17</w:t>
                       </w:r>
                       <w:r>
                         <w:fldChar w:fldCharType="end"/>
@@ -8213,7 +8401,7 @@
                       <w:r>
                         <w:t xml:space="preserve"> - Page principale - Foncé</w:t>
                       </w:r>
-                      <w:bookmarkEnd w:id="75"/>
+                      <w:bookmarkEnd w:id="77"/>
                     </w:p>
                   </w:txbxContent>
                 </v:textbox>
@@ -8223,6 +8411,9 @@
         </mc:AlternateContent>
       </w:r>
       <w:r>
+        <w:rPr>
+          <w:noProof/>
+        </w:rPr>
         <w:drawing>
           <wp:anchor distT="0" distB="0" distL="114300" distR="114300" simplePos="0" relativeHeight="251747328" behindDoc="1" locked="0" layoutInCell="1" allowOverlap="1" wp14:anchorId="225E9324" wp14:editId="32163B12">
             <wp:simplePos x="0" y="0"/>
@@ -8247,7 +8438,7 @@
                     <pic:cNvPicPr/>
                   </pic:nvPicPr>
                   <pic:blipFill rotWithShape="1">
-                    <a:blip r:embed="rId26">
+                    <a:blip r:embed="rId27">
                       <a:extLst>
                         <a:ext uri="{28A0092B-C50C-407E-A947-70E740481C1C}">
                           <a14:useLocalDpi xmlns:a14="http://schemas.microsoft.com/office/drawing/2010/main" val="0"/>
@@ -8283,7 +8474,7 @@
           </wp:anchor>
         </w:drawing>
       </w:r>
-      <w:bookmarkEnd w:id="73"/>
+      <w:bookmarkEnd w:id="75"/>
     </w:p>
     <w:p>
       <w:pPr>
@@ -8308,6 +8499,7 @@
       </w:pPr>
       <w:r>
         <w:rPr>
+          <w:noProof/>
           <w:shd w:val="clear" w:color="auto" w:fill="FFFFFF"/>
         </w:rPr>
         <w:drawing>
@@ -8326,7 +8518,7 @@
                     <pic:cNvPicPr/>
                   </pic:nvPicPr>
                   <pic:blipFill>
-                    <a:blip r:embed="rId27"/>
+                    <a:blip r:embed="rId28"/>
                     <a:stretch>
                       <a:fillRect/>
                     </a:stretch>
@@ -8355,7 +8547,7 @@
           <w:shd w:val="clear" w:color="auto" w:fill="FFFFFF"/>
         </w:rPr>
       </w:pPr>
-      <w:bookmarkStart w:id="76" w:name="_Toc104380413"/>
+      <w:bookmarkStart w:id="78" w:name="_Toc104897048"/>
       <w:r>
         <w:t xml:space="preserve">Figure </w:t>
       </w:r>
@@ -8372,7 +8564,7 @@
         <w:rPr>
           <w:noProof/>
         </w:rPr>
-        <w:t>19</w:t>
+        <w:t>18</w:t>
       </w:r>
       <w:r>
         <w:fldChar w:fldCharType="end"/>
@@ -8380,7 +8572,7 @@
       <w:r>
         <w:t xml:space="preserve"> - Page principale - changement couleur fond</w:t>
       </w:r>
-      <w:bookmarkEnd w:id="76"/>
+      <w:bookmarkEnd w:id="78"/>
     </w:p>
     <w:p>
       <w:pPr>
@@ -8414,8 +8606,8 @@
       <w:pPr>
         <w:pStyle w:val="Titre1"/>
       </w:pPr>
-      <w:bookmarkStart w:id="77" w:name="_Toc104296085"/>
-      <w:bookmarkStart w:id="78" w:name="_Toc104380443"/>
+      <w:bookmarkStart w:id="79" w:name="_Toc104296085"/>
+      <w:bookmarkStart w:id="80" w:name="_Toc104380443"/>
       <w:r>
         <w:lastRenderedPageBreak/>
         <w:t xml:space="preserve">FENÊTRE </w:t>
@@ -8426,8 +8618,8 @@
         </w:rPr>
         <w:t>DÉCONNEXION</w:t>
       </w:r>
-      <w:bookmarkEnd w:id="77"/>
-      <w:bookmarkEnd w:id="78"/>
+      <w:bookmarkEnd w:id="79"/>
+      <w:bookmarkEnd w:id="80"/>
     </w:p>
     <w:p>
       <w:pPr>
@@ -8506,6 +8698,9 @@
         </w:drawing>
       </w:r>
       <w:r>
+        <w:rPr>
+          <w:noProof/>
+        </w:rPr>
         <w:drawing>
           <wp:anchor distT="0" distB="0" distL="114300" distR="114300" simplePos="0" relativeHeight="251743232" behindDoc="1" locked="0" layoutInCell="1" allowOverlap="1" wp14:anchorId="5EE75682" wp14:editId="48A527DE">
             <wp:simplePos x="0" y="0"/>
@@ -8530,7 +8725,7 @@
                     <pic:cNvPicPr/>
                   </pic:nvPicPr>
                   <pic:blipFill>
-                    <a:blip r:embed="rId26">
+                    <a:blip r:embed="rId27">
                       <a:extLst>
                         <a:ext uri="{28A0092B-C50C-407E-A947-70E740481C1C}">
                           <a14:useLocalDpi xmlns:a14="http://schemas.microsoft.com/office/drawing/2010/main" val="0"/>
@@ -8621,7 +8816,7 @@
                                 <w:lang w:val="de-CH"/>
                               </w:rPr>
                             </w:pPr>
-                            <w:bookmarkStart w:id="79" w:name="_Toc104380414"/>
+                            <w:bookmarkStart w:id="81" w:name="_Toc104897049"/>
                             <w:r>
                               <w:t xml:space="preserve">Figure </w:t>
                             </w:r>
@@ -8638,7 +8833,7 @@
                               <w:rPr>
                                 <w:noProof/>
                               </w:rPr>
-                              <w:t>20</w:t>
+                              <w:t>19</w:t>
                             </w:r>
                             <w:r>
                               <w:fldChar w:fldCharType="end"/>
@@ -8646,7 +8841,7 @@
                             <w:r>
                               <w:t xml:space="preserve"> - Page principale - Déconnexion</w:t>
                             </w:r>
-                            <w:bookmarkEnd w:id="79"/>
+                            <w:bookmarkEnd w:id="81"/>
                           </w:p>
                         </w:txbxContent>
                       </wps:txbx>
@@ -8664,7 +8859,7 @@
           </mc:Choice>
           <mc:Fallback>
             <w:pict>
-              <v:shape w14:anchorId="03652847" id="Zone de texte 17" o:spid="_x0000_s1045" type="#_x0000_t202" style="position:absolute;margin-left:0;margin-top:258.85pt;width:421.95pt;height:.05pt;z-index:251688960;visibility:visible;mso-wrap-style:square;mso-wrap-distance-left:9pt;mso-wrap-distance-top:0;mso-wrap-distance-right:9pt;mso-wrap-distance-bottom:0;mso-position-horizontal:center;mso-position-horizontal-relative:margin;mso-position-vertical:absolute;mso-position-vertical-relative:text;v-text-anchor:top" o:gfxdata="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" stroked="f">
+              <v:shape w14:anchorId="03652847" id="Zone de texte 17" o:spid="_x0000_s1047" type="#_x0000_t202" style="position:absolute;margin-left:0;margin-top:258.85pt;width:421.95pt;height:.05pt;z-index:251688960;visibility:visible;mso-wrap-style:square;mso-wrap-distance-left:9pt;mso-wrap-distance-top:0;mso-wrap-distance-right:9pt;mso-wrap-distance-bottom:0;mso-position-horizontal:center;mso-position-horizontal-relative:margin;mso-position-vertical:absolute;mso-position-vertical-relative:text;v-text-anchor:top" o:gfxdata="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" stroked="f">
                 <v:textbox style="mso-fit-shape-to-text:t" inset="0,0,0,0">
                   <w:txbxContent>
                     <w:p>
@@ -8677,7 +8872,7 @@
                           <w:lang w:val="de-CH"/>
                         </w:rPr>
                       </w:pPr>
-                      <w:bookmarkStart w:id="80" w:name="_Toc104380414"/>
+                      <w:bookmarkStart w:id="82" w:name="_Toc104897049"/>
                       <w:r>
                         <w:t xml:space="preserve">Figure </w:t>
                       </w:r>
@@ -8694,7 +8889,7 @@
                         <w:rPr>
                           <w:noProof/>
                         </w:rPr>
-                        <w:t>20</w:t>
+                        <w:t>19</w:t>
                       </w:r>
                       <w:r>
                         <w:fldChar w:fldCharType="end"/>
@@ -8702,7 +8897,7 @@
                       <w:r>
                         <w:t xml:space="preserve"> - Page principale - Déconnexion</w:t>
                       </w:r>
-                      <w:bookmarkEnd w:id="80"/>
+                      <w:bookmarkEnd w:id="82"/>
                     </w:p>
                   </w:txbxContent>
                 </v:textbox>
@@ -8726,7 +8921,7 @@
           <w:shd w:val="clear" w:color="auto" w:fill="FFFFFF"/>
         </w:rPr>
       </w:pPr>
-      <w:bookmarkStart w:id="81" w:name="_Toc104380444"/>
+      <w:bookmarkStart w:id="83" w:name="_Toc104380444"/>
       <w:r>
         <w:rPr>
           <w:shd w:val="clear" w:color="auto" w:fill="FFFFFF"/>
@@ -8734,7 +8929,7 @@
         <w:lastRenderedPageBreak/>
         <w:t>Liste des figures</w:t>
       </w:r>
-      <w:bookmarkEnd w:id="81"/>
+      <w:bookmarkEnd w:id="83"/>
     </w:p>
     <w:p>
       <w:pPr>
@@ -8742,7 +8937,7 @@
         <w:tabs>
           <w:tab w:val="right" w:leader="dot" w:pos="9395"/>
         </w:tabs>
-        <w:spacing w:after="80"/>
+        <w:spacing w:after="120"/>
         <w:rPr>
           <w:rFonts w:ascii="Century Gothic" w:eastAsiaTheme="minorEastAsia" w:hAnsi="Century Gothic"/>
           <w:noProof/>
@@ -8789,7 +8984,7 @@
         </w:rPr>
         <w:fldChar w:fldCharType="separate"/>
       </w:r>
-      <w:hyperlink r:id="rId28" w:anchor="_Toc104380397" w:history="1">
+      <w:hyperlink r:id="rId29" w:anchor="_Toc104897031" w:history="1">
         <w:r>
           <w:rPr>
             <w:rStyle w:val="Lienhypertexte"/>
@@ -8820,7 +9015,7 @@
             <w:noProof/>
             <w:webHidden/>
           </w:rPr>
-          <w:instrText xml:space="preserve"> PAGEREF _Toc104380397 \h </w:instrText>
+          <w:instrText xml:space="preserve"> PAGEREF _Toc104897031 \h </w:instrText>
         </w:r>
         <w:r>
           <w:rPr>
@@ -8861,7 +9056,7 @@
         <w:tabs>
           <w:tab w:val="right" w:leader="dot" w:pos="9395"/>
         </w:tabs>
-        <w:spacing w:after="80"/>
+        <w:spacing w:after="120"/>
         <w:rPr>
           <w:rFonts w:ascii="Century Gothic" w:eastAsiaTheme="minorEastAsia" w:hAnsi="Century Gothic"/>
           <w:noProof/>
@@ -8869,7 +9064,7 @@
           <w:lang w:val="en-US"/>
         </w:rPr>
       </w:pPr>
-      <w:hyperlink r:id="rId29" w:anchor="_Toc104380398" w:history="1">
+      <w:hyperlink r:id="rId30" w:anchor="_Toc104897032" w:history="1">
         <w:r>
           <w:rPr>
             <w:rStyle w:val="Lienhypertexte"/>
@@ -8900,7 +9095,7 @@
             <w:noProof/>
             <w:webHidden/>
           </w:rPr>
-          <w:instrText xml:space="preserve"> PAGEREF _Toc104380398 \h </w:instrText>
+          <w:instrText xml:space="preserve"> PAGEREF _Toc104897032 \h </w:instrText>
         </w:r>
         <w:r>
           <w:rPr>
@@ -8941,7 +9136,7 @@
         <w:tabs>
           <w:tab w:val="right" w:leader="dot" w:pos="9395"/>
         </w:tabs>
-        <w:spacing w:after="80"/>
+        <w:spacing w:after="120"/>
         <w:rPr>
           <w:rFonts w:ascii="Century Gothic" w:eastAsiaTheme="minorEastAsia" w:hAnsi="Century Gothic"/>
           <w:noProof/>
@@ -8949,7 +9144,7 @@
           <w:lang w:val="en-US"/>
         </w:rPr>
       </w:pPr>
-      <w:hyperlink r:id="rId30" w:anchor="_Toc104380399" w:history="1">
+      <w:hyperlink r:id="rId31" w:anchor="_Toc104897033" w:history="1">
         <w:r>
           <w:rPr>
             <w:rStyle w:val="Lienhypertexte"/>
@@ -8980,7 +9175,7 @@
             <w:noProof/>
             <w:webHidden/>
           </w:rPr>
-          <w:instrText xml:space="preserve"> PAGEREF _Toc104380399 \h </w:instrText>
+          <w:instrText xml:space="preserve"> PAGEREF _Toc104897033 \h </w:instrText>
         </w:r>
         <w:r>
           <w:rPr>
@@ -9021,7 +9216,7 @@
         <w:tabs>
           <w:tab w:val="right" w:leader="dot" w:pos="9395"/>
         </w:tabs>
-        <w:spacing w:after="80"/>
+        <w:spacing w:after="120"/>
         <w:rPr>
           <w:rFonts w:ascii="Century Gothic" w:eastAsiaTheme="minorEastAsia" w:hAnsi="Century Gothic"/>
           <w:noProof/>
@@ -9029,14 +9224,14 @@
           <w:lang w:val="en-US"/>
         </w:rPr>
       </w:pPr>
-      <w:hyperlink r:id="rId31" w:anchor="_Toc104380400" w:history="1">
+      <w:hyperlink r:id="rId32" w:anchor="_Toc104897034" w:history="1">
         <w:r>
           <w:rPr>
             <w:rStyle w:val="Lienhypertexte"/>
             <w:rFonts w:ascii="Century Gothic" w:hAnsi="Century Gothic"/>
             <w:noProof/>
           </w:rPr>
-          <w:t>Figure 4 - Page principale</w:t>
+          <w:t>Figure 4 - Mot de passe oublié – Email code activation</w:t>
         </w:r>
         <w:r>
           <w:rPr>
@@ -9060,7 +9255,7 @@
             <w:noProof/>
             <w:webHidden/>
           </w:rPr>
-          <w:instrText xml:space="preserve"> PAGEREF _Toc104380400 \h </w:instrText>
+          <w:instrText xml:space="preserve"> PAGEREF _Toc104897034 \h </w:instrText>
         </w:r>
         <w:r>
           <w:rPr>
@@ -9101,7 +9296,7 @@
         <w:tabs>
           <w:tab w:val="right" w:leader="dot" w:pos="9395"/>
         </w:tabs>
-        <w:spacing w:after="80"/>
+        <w:spacing w:after="120"/>
         <w:rPr>
           <w:rFonts w:ascii="Century Gothic" w:eastAsiaTheme="minorEastAsia" w:hAnsi="Century Gothic"/>
           <w:noProof/>
@@ -9109,14 +9304,14 @@
           <w:lang w:val="en-US"/>
         </w:rPr>
       </w:pPr>
-      <w:hyperlink r:id="rId32" w:anchor="_Toc104380401" w:history="1">
+      <w:hyperlink r:id="rId33" w:anchor="_Toc104897035" w:history="1">
         <w:r>
           <w:rPr>
             <w:rStyle w:val="Lienhypertexte"/>
             <w:rFonts w:ascii="Century Gothic" w:hAnsi="Century Gothic"/>
             <w:noProof/>
           </w:rPr>
-          <w:t>Figure 5 - Page principale - calendrier</w:t>
+          <w:t>Figure 5 - Page principale</w:t>
         </w:r>
         <w:r>
           <w:rPr>
@@ -9140,7 +9335,7 @@
             <w:noProof/>
             <w:webHidden/>
           </w:rPr>
-          <w:instrText xml:space="preserve"> PAGEREF _Toc104380401 \h </w:instrText>
+          <w:instrText xml:space="preserve"> PAGEREF _Toc104897035 \h </w:instrText>
         </w:r>
         <w:r>
           <w:rPr>
@@ -9163,7 +9358,7 @@
             <w:noProof/>
             <w:webHidden/>
           </w:rPr>
-          <w:t>8</w:t>
+          <w:t>7</w:t>
         </w:r>
         <w:r>
           <w:rPr>
@@ -9181,7 +9376,7 @@
         <w:tabs>
           <w:tab w:val="right" w:leader="dot" w:pos="9395"/>
         </w:tabs>
-        <w:spacing w:after="80"/>
+        <w:spacing w:after="120"/>
         <w:rPr>
           <w:rFonts w:ascii="Century Gothic" w:eastAsiaTheme="minorEastAsia" w:hAnsi="Century Gothic"/>
           <w:noProof/>
@@ -9189,14 +9384,14 @@
           <w:lang w:val="en-US"/>
         </w:rPr>
       </w:pPr>
-      <w:hyperlink r:id="rId33" w:anchor="_Toc104380402" w:history="1">
+      <w:hyperlink r:id="rId34" w:anchor="_Toc104897036" w:history="1">
         <w:r>
           <w:rPr>
             <w:rStyle w:val="Lienhypertexte"/>
             <w:rFonts w:ascii="Century Gothic" w:hAnsi="Century Gothic"/>
             <w:noProof/>
           </w:rPr>
-          <w:t>Figure 8 - Page principale - Projet</w:t>
+          <w:t>Figure 6 - Page principale - calendrier</w:t>
         </w:r>
         <w:r>
           <w:rPr>
@@ -9220,7 +9415,7 @@
             <w:noProof/>
             <w:webHidden/>
           </w:rPr>
-          <w:instrText xml:space="preserve"> PAGEREF _Toc104380402 \h </w:instrText>
+          <w:instrText xml:space="preserve"> PAGEREF _Toc104897036 \h </w:instrText>
         </w:r>
         <w:r>
           <w:rPr>
@@ -9243,7 +9438,7 @@
             <w:noProof/>
             <w:webHidden/>
           </w:rPr>
-          <w:t>9</w:t>
+          <w:t>8</w:t>
         </w:r>
         <w:r>
           <w:rPr>
@@ -9261,7 +9456,7 @@
         <w:tabs>
           <w:tab w:val="right" w:leader="dot" w:pos="9395"/>
         </w:tabs>
-        <w:spacing w:after="80"/>
+        <w:spacing w:after="120"/>
         <w:rPr>
           <w:rFonts w:ascii="Century Gothic" w:eastAsiaTheme="minorEastAsia" w:hAnsi="Century Gothic"/>
           <w:noProof/>
@@ -9269,14 +9464,14 @@
           <w:lang w:val="en-US"/>
         </w:rPr>
       </w:pPr>
-      <w:hyperlink r:id="rId34" w:anchor="_Toc104380403" w:history="1">
+      <w:hyperlink r:id="rId35" w:anchor="_Toc104897037" w:history="1">
         <w:r>
           <w:rPr>
             <w:rStyle w:val="Lienhypertexte"/>
             <w:rFonts w:ascii="Century Gothic" w:hAnsi="Century Gothic"/>
             <w:noProof/>
           </w:rPr>
-          <w:t>Figure 9 - Page projet</w:t>
+          <w:t>Figure 7 - Page principale - Projet</w:t>
         </w:r>
         <w:r>
           <w:rPr>
@@ -9300,7 +9495,7 @@
             <w:noProof/>
             <w:webHidden/>
           </w:rPr>
-          <w:instrText xml:space="preserve"> PAGEREF _Toc104380403 \h </w:instrText>
+          <w:instrText xml:space="preserve"> PAGEREF _Toc104897037 \h </w:instrText>
         </w:r>
         <w:r>
           <w:rPr>
@@ -9323,7 +9518,7 @@
             <w:noProof/>
             <w:webHidden/>
           </w:rPr>
-          <w:t>10</w:t>
+          <w:t>9</w:t>
         </w:r>
         <w:r>
           <w:rPr>
@@ -9341,7 +9536,7 @@
         <w:tabs>
           <w:tab w:val="right" w:leader="dot" w:pos="9395"/>
         </w:tabs>
-        <w:spacing w:after="80"/>
+        <w:spacing w:after="120"/>
         <w:rPr>
           <w:rFonts w:ascii="Century Gothic" w:eastAsiaTheme="minorEastAsia" w:hAnsi="Century Gothic"/>
           <w:noProof/>
@@ -9349,14 +9544,14 @@
           <w:lang w:val="en-US"/>
         </w:rPr>
       </w:pPr>
-      <w:hyperlink r:id="rId35" w:anchor="_Toc104380404" w:history="1">
+      <w:hyperlink r:id="rId36" w:anchor="_Toc104897038" w:history="1">
         <w:r>
           <w:rPr>
             <w:rStyle w:val="Lienhypertexte"/>
             <w:rFonts w:ascii="Century Gothic" w:hAnsi="Century Gothic"/>
             <w:noProof/>
           </w:rPr>
-          <w:t>Figure 10 - Formulaire projet - Bouton dossier</w:t>
+          <w:t>Figure 8 - Page projet</w:t>
         </w:r>
         <w:r>
           <w:rPr>
@@ -9380,7 +9575,7 @@
             <w:noProof/>
             <w:webHidden/>
           </w:rPr>
-          <w:instrText xml:space="preserve"> PAGEREF _Toc104380404 \h </w:instrText>
+          <w:instrText xml:space="preserve"> PAGEREF _Toc104897038 \h </w:instrText>
         </w:r>
         <w:r>
           <w:rPr>
@@ -9403,7 +9598,7 @@
             <w:noProof/>
             <w:webHidden/>
           </w:rPr>
-          <w:t>11</w:t>
+          <w:t>10</w:t>
         </w:r>
         <w:r>
           <w:rPr>
@@ -9421,7 +9616,7 @@
         <w:tabs>
           <w:tab w:val="right" w:leader="dot" w:pos="9395"/>
         </w:tabs>
-        <w:spacing w:after="80"/>
+        <w:spacing w:after="120"/>
         <w:rPr>
           <w:rFonts w:ascii="Century Gothic" w:eastAsiaTheme="minorEastAsia" w:hAnsi="Century Gothic"/>
           <w:noProof/>
@@ -9429,14 +9624,14 @@
           <w:lang w:val="en-US"/>
         </w:rPr>
       </w:pPr>
-      <w:hyperlink r:id="rId36" w:anchor="_Toc104380405" w:history="1">
+      <w:hyperlink r:id="rId37" w:anchor="_Toc104897039" w:history="1">
         <w:r>
           <w:rPr>
             <w:rStyle w:val="Lienhypertexte"/>
             <w:rFonts w:ascii="Century Gothic" w:hAnsi="Century Gothic"/>
             <w:noProof/>
           </w:rPr>
-          <w:t>Figure 11 - Formulaire projet - Bouton supprimer</w:t>
+          <w:t>Figure 9 - Formulaire projet - Bouton dossier</w:t>
         </w:r>
         <w:r>
           <w:rPr>
@@ -9460,7 +9655,7 @@
             <w:noProof/>
             <w:webHidden/>
           </w:rPr>
-          <w:instrText xml:space="preserve"> PAGEREF _Toc104380405 \h </w:instrText>
+          <w:instrText xml:space="preserve"> PAGEREF _Toc104897039 \h </w:instrText>
         </w:r>
         <w:r>
           <w:rPr>
@@ -9501,7 +9696,7 @@
         <w:tabs>
           <w:tab w:val="right" w:leader="dot" w:pos="9395"/>
         </w:tabs>
-        <w:spacing w:after="80"/>
+        <w:spacing w:after="120"/>
         <w:rPr>
           <w:rFonts w:ascii="Century Gothic" w:eastAsiaTheme="minorEastAsia" w:hAnsi="Century Gothic"/>
           <w:noProof/>
@@ -9509,14 +9704,14 @@
           <w:lang w:val="en-US"/>
         </w:rPr>
       </w:pPr>
-      <w:hyperlink r:id="rId37" w:anchor="_Toc104380406" w:history="1">
+      <w:hyperlink r:id="rId38" w:anchor="_Toc104897040" w:history="1">
         <w:r>
           <w:rPr>
             <w:rStyle w:val="Lienhypertexte"/>
             <w:rFonts w:ascii="Century Gothic" w:hAnsi="Century Gothic"/>
             <w:noProof/>
           </w:rPr>
-          <w:t>Figure 12 - Formulaire projet - Bouton ajouter</w:t>
+          <w:t>Figure 10 - Formulaire projet - Bouton supprimer</w:t>
         </w:r>
         <w:r>
           <w:rPr>
@@ -9540,7 +9735,7 @@
             <w:noProof/>
             <w:webHidden/>
           </w:rPr>
-          <w:instrText xml:space="preserve"> PAGEREF _Toc104380406 \h </w:instrText>
+          <w:instrText xml:space="preserve"> PAGEREF _Toc104897040 \h </w:instrText>
         </w:r>
         <w:r>
           <w:rPr>
@@ -9563,7 +9758,7 @@
             <w:noProof/>
             <w:webHidden/>
           </w:rPr>
-          <w:t>12</w:t>
+          <w:t>11</w:t>
         </w:r>
         <w:r>
           <w:rPr>
@@ -9581,7 +9776,7 @@
         <w:tabs>
           <w:tab w:val="right" w:leader="dot" w:pos="9395"/>
         </w:tabs>
-        <w:spacing w:after="80"/>
+        <w:spacing w:after="120"/>
         <w:rPr>
           <w:rFonts w:ascii="Century Gothic" w:eastAsiaTheme="minorEastAsia" w:hAnsi="Century Gothic"/>
           <w:noProof/>
@@ -9589,14 +9784,14 @@
           <w:lang w:val="en-US"/>
         </w:rPr>
       </w:pPr>
-      <w:hyperlink r:id="rId38" w:anchor="_Toc104380407" w:history="1">
+      <w:hyperlink r:id="rId39" w:anchor="_Toc104897041" w:history="1">
         <w:r>
           <w:rPr>
             <w:rStyle w:val="Lienhypertexte"/>
             <w:rFonts w:ascii="Century Gothic" w:hAnsi="Century Gothic"/>
             <w:noProof/>
           </w:rPr>
-          <w:t>Figure 13 - Formulaire projet - ajouter une date</w:t>
+          <w:t>Figure 11 - Formulaire projet - Bouton ajouter</w:t>
         </w:r>
         <w:r>
           <w:rPr>
@@ -9620,7 +9815,7 @@
             <w:noProof/>
             <w:webHidden/>
           </w:rPr>
-          <w:instrText xml:space="preserve"> PAGEREF _Toc104380407 \h </w:instrText>
+          <w:instrText xml:space="preserve"> PAGEREF _Toc104897041 \h </w:instrText>
         </w:r>
         <w:r>
           <w:rPr>
@@ -9661,7 +9856,7 @@
         <w:tabs>
           <w:tab w:val="right" w:leader="dot" w:pos="9395"/>
         </w:tabs>
-        <w:spacing w:after="80"/>
+        <w:spacing w:after="120"/>
         <w:rPr>
           <w:rFonts w:ascii="Century Gothic" w:eastAsiaTheme="minorEastAsia" w:hAnsi="Century Gothic"/>
           <w:noProof/>
@@ -9669,14 +9864,14 @@
           <w:lang w:val="en-US"/>
         </w:rPr>
       </w:pPr>
-      <w:hyperlink r:id="rId39" w:anchor="_Toc104380408" w:history="1">
+      <w:hyperlink r:id="rId40" w:anchor="_Toc104897042" w:history="1">
         <w:r>
           <w:rPr>
             <w:rStyle w:val="Lienhypertexte"/>
             <w:rFonts w:ascii="Century Gothic" w:hAnsi="Century Gothic"/>
             <w:noProof/>
           </w:rPr>
-          <w:t>Figure 14 - Page projet - Commentaires</w:t>
+          <w:t>Figure 12 - Formulaire projet - ajouter une date</w:t>
         </w:r>
         <w:r>
           <w:rPr>
@@ -9700,7 +9895,7 @@
             <w:noProof/>
             <w:webHidden/>
           </w:rPr>
-          <w:instrText xml:space="preserve"> PAGEREF _Toc104380408 \h </w:instrText>
+          <w:instrText xml:space="preserve"> PAGEREF _Toc104897042 \h </w:instrText>
         </w:r>
         <w:r>
           <w:rPr>
@@ -9723,7 +9918,7 @@
             <w:noProof/>
             <w:webHidden/>
           </w:rPr>
-          <w:t>13</w:t>
+          <w:t>12</w:t>
         </w:r>
         <w:r>
           <w:rPr>
@@ -9741,7 +9936,7 @@
         <w:tabs>
           <w:tab w:val="right" w:leader="dot" w:pos="9395"/>
         </w:tabs>
-        <w:spacing w:after="80"/>
+        <w:spacing w:after="120"/>
         <w:rPr>
           <w:rFonts w:ascii="Century Gothic" w:eastAsiaTheme="minorEastAsia" w:hAnsi="Century Gothic"/>
           <w:noProof/>
@@ -9749,14 +9944,14 @@
           <w:lang w:val="en-US"/>
         </w:rPr>
       </w:pPr>
-      <w:hyperlink r:id="rId40" w:anchor="_Toc104380409" w:history="1">
+      <w:hyperlink r:id="rId41" w:anchor="_Toc104897043" w:history="1">
         <w:r>
           <w:rPr>
             <w:rStyle w:val="Lienhypertexte"/>
             <w:rFonts w:ascii="Century Gothic" w:hAnsi="Century Gothic"/>
             <w:noProof/>
           </w:rPr>
-          <w:t>Figure 15 - Page projet - Visualiser activités projet</w:t>
+          <w:t>Figure 13 - Page projet - Commentaires</w:t>
         </w:r>
         <w:r>
           <w:rPr>
@@ -9780,7 +9975,7 @@
             <w:noProof/>
             <w:webHidden/>
           </w:rPr>
-          <w:instrText xml:space="preserve"> PAGEREF _Toc104380409 \h </w:instrText>
+          <w:instrText xml:space="preserve"> PAGEREF _Toc104897043 \h </w:instrText>
         </w:r>
         <w:r>
           <w:rPr>
@@ -9803,7 +9998,7 @@
             <w:noProof/>
             <w:webHidden/>
           </w:rPr>
-          <w:t>14</w:t>
+          <w:t>13</w:t>
         </w:r>
         <w:r>
           <w:rPr>
@@ -9821,7 +10016,7 @@
         <w:tabs>
           <w:tab w:val="right" w:leader="dot" w:pos="9395"/>
         </w:tabs>
-        <w:spacing w:after="80"/>
+        <w:spacing w:after="120"/>
         <w:rPr>
           <w:rFonts w:ascii="Century Gothic" w:eastAsiaTheme="minorEastAsia" w:hAnsi="Century Gothic"/>
           <w:noProof/>
@@ -9829,14 +10024,14 @@
           <w:lang w:val="en-US"/>
         </w:rPr>
       </w:pPr>
-      <w:hyperlink r:id="rId41" w:anchor="_Toc104380410" w:history="1">
+      <w:hyperlink r:id="rId42" w:anchor="_Toc104897044" w:history="1">
         <w:r>
           <w:rPr>
             <w:rStyle w:val="Lienhypertexte"/>
             <w:rFonts w:ascii="Century Gothic" w:hAnsi="Century Gothic"/>
             <w:noProof/>
           </w:rPr>
-          <w:t>Figure 16 - Page principale - Chat</w:t>
+          <w:t>Figure 14 - Page projet - Visualiser activités projet</w:t>
         </w:r>
         <w:r>
           <w:rPr>
@@ -9860,7 +10055,7 @@
             <w:noProof/>
             <w:webHidden/>
           </w:rPr>
-          <w:instrText xml:space="preserve"> PAGEREF _Toc104380410 \h </w:instrText>
+          <w:instrText xml:space="preserve"> PAGEREF _Toc104897044 \h </w:instrText>
         </w:r>
         <w:r>
           <w:rPr>
@@ -9883,7 +10078,7 @@
             <w:noProof/>
             <w:webHidden/>
           </w:rPr>
-          <w:t>15</w:t>
+          <w:t>14</w:t>
         </w:r>
         <w:r>
           <w:rPr>
@@ -9901,7 +10096,7 @@
         <w:tabs>
           <w:tab w:val="right" w:leader="dot" w:pos="9395"/>
         </w:tabs>
-        <w:spacing w:after="80"/>
+        <w:spacing w:after="120"/>
         <w:rPr>
           <w:rFonts w:ascii="Century Gothic" w:eastAsiaTheme="minorEastAsia" w:hAnsi="Century Gothic"/>
           <w:noProof/>
@@ -9909,14 +10104,14 @@
           <w:lang w:val="en-US"/>
         </w:rPr>
       </w:pPr>
-      <w:hyperlink r:id="rId42" w:anchor="_Toc104380411" w:history="1">
+      <w:hyperlink r:id="rId43" w:anchor="_Toc104897045" w:history="1">
         <w:r>
           <w:rPr>
             <w:rStyle w:val="Lienhypertexte"/>
             <w:rFonts w:ascii="Century Gothic" w:hAnsi="Century Gothic"/>
             <w:noProof/>
           </w:rPr>
-          <w:t>Figure 17- Page Chat</w:t>
+          <w:t>Figure 15 - Page principale - Chat</w:t>
         </w:r>
         <w:r>
           <w:rPr>
@@ -9940,7 +10135,7 @@
             <w:noProof/>
             <w:webHidden/>
           </w:rPr>
-          <w:instrText xml:space="preserve"> PAGEREF _Toc104380411 \h </w:instrText>
+          <w:instrText xml:space="preserve"> PAGEREF _Toc104897045 \h </w:instrText>
         </w:r>
         <w:r>
           <w:rPr>
@@ -9963,7 +10158,7 @@
             <w:noProof/>
             <w:webHidden/>
           </w:rPr>
-          <w:t>16</w:t>
+          <w:t>15</w:t>
         </w:r>
         <w:r>
           <w:rPr>
@@ -9981,7 +10176,7 @@
         <w:tabs>
           <w:tab w:val="right" w:leader="dot" w:pos="9395"/>
         </w:tabs>
-        <w:spacing w:after="80"/>
+        <w:spacing w:after="120"/>
         <w:rPr>
           <w:rFonts w:ascii="Century Gothic" w:eastAsiaTheme="minorEastAsia" w:hAnsi="Century Gothic"/>
           <w:noProof/>
@@ -9989,14 +10184,14 @@
           <w:lang w:val="en-US"/>
         </w:rPr>
       </w:pPr>
-      <w:hyperlink r:id="rId43" w:anchor="_Toc104380412" w:history="1">
+      <w:hyperlink r:id="rId44" w:anchor="_Toc104897046" w:history="1">
         <w:r>
           <w:rPr>
             <w:rStyle w:val="Lienhypertexte"/>
             <w:rFonts w:ascii="Century Gothic" w:hAnsi="Century Gothic"/>
             <w:noProof/>
           </w:rPr>
-          <w:t>Figure 18 - Page principale - Foncé</w:t>
+          <w:t>Figure 16- Page Chat</w:t>
         </w:r>
         <w:r>
           <w:rPr>
@@ -10020,7 +10215,7 @@
             <w:noProof/>
             <w:webHidden/>
           </w:rPr>
-          <w:instrText xml:space="preserve"> PAGEREF _Toc104380412 \h </w:instrText>
+          <w:instrText xml:space="preserve"> PAGEREF _Toc104897046 \h </w:instrText>
         </w:r>
         <w:r>
           <w:rPr>
@@ -10043,7 +10238,7 @@
             <w:noProof/>
             <w:webHidden/>
           </w:rPr>
-          <w:t>17</w:t>
+          <w:t>16</w:t>
         </w:r>
         <w:r>
           <w:rPr>
@@ -10061,7 +10256,7 @@
         <w:tabs>
           <w:tab w:val="right" w:leader="dot" w:pos="9395"/>
         </w:tabs>
-        <w:spacing w:after="80"/>
+        <w:spacing w:after="120"/>
         <w:rPr>
           <w:rFonts w:ascii="Century Gothic" w:eastAsiaTheme="minorEastAsia" w:hAnsi="Century Gothic"/>
           <w:noProof/>
@@ -10069,14 +10264,14 @@
           <w:lang w:val="en-US"/>
         </w:rPr>
       </w:pPr>
-      <w:hyperlink w:anchor="_Toc104380413" w:history="1">
+      <w:hyperlink r:id="rId45" w:anchor="_Toc104897047" w:history="1">
         <w:r>
           <w:rPr>
             <w:rStyle w:val="Lienhypertexte"/>
             <w:rFonts w:ascii="Century Gothic" w:hAnsi="Century Gothic"/>
             <w:noProof/>
           </w:rPr>
-          <w:t>Figure 19 - Page principale - changement couleur fond</w:t>
+          <w:t>Figure 17 - Page principale - Foncé</w:t>
         </w:r>
         <w:r>
           <w:rPr>
@@ -10100,7 +10295,7 @@
             <w:noProof/>
             <w:webHidden/>
           </w:rPr>
-          <w:instrText xml:space="preserve"> PAGEREF _Toc104380413 \h </w:instrText>
+          <w:instrText xml:space="preserve"> PAGEREF _Toc104897047 \h </w:instrText>
         </w:r>
         <w:r>
           <w:rPr>
@@ -10141,7 +10336,7 @@
         <w:tabs>
           <w:tab w:val="right" w:leader="dot" w:pos="9395"/>
         </w:tabs>
-        <w:spacing w:after="80"/>
+        <w:spacing w:after="120"/>
         <w:rPr>
           <w:rFonts w:ascii="Century Gothic" w:eastAsiaTheme="minorEastAsia" w:hAnsi="Century Gothic"/>
           <w:noProof/>
@@ -10149,14 +10344,14 @@
           <w:lang w:val="en-US"/>
         </w:rPr>
       </w:pPr>
-      <w:hyperlink r:id="rId44" w:anchor="_Toc104380414" w:history="1">
+      <w:hyperlink w:anchor="_Toc104897048" w:history="1">
         <w:r>
           <w:rPr>
             <w:rStyle w:val="Lienhypertexte"/>
             <w:rFonts w:ascii="Century Gothic" w:hAnsi="Century Gothic"/>
             <w:noProof/>
           </w:rPr>
-          <w:t>Figure 20 - Page principale - Déconnexion</w:t>
+          <w:t>Figure 18 - Page principale - changement couleur fond</w:t>
         </w:r>
         <w:r>
           <w:rPr>
@@ -10180,7 +10375,87 @@
             <w:noProof/>
             <w:webHidden/>
           </w:rPr>
-          <w:instrText xml:space="preserve"> PAGEREF _Toc104380414 \h </w:instrText>
+          <w:instrText xml:space="preserve"> PAGEREF _Toc104897048 \h </w:instrText>
+        </w:r>
+        <w:r>
+          <w:rPr>
+            <w:rFonts w:ascii="Century Gothic" w:hAnsi="Century Gothic"/>
+            <w:noProof/>
+            <w:webHidden/>
+          </w:rPr>
+        </w:r>
+        <w:r>
+          <w:rPr>
+            <w:rFonts w:ascii="Century Gothic" w:hAnsi="Century Gothic"/>
+            <w:noProof/>
+            <w:webHidden/>
+          </w:rPr>
+          <w:fldChar w:fldCharType="separate"/>
+        </w:r>
+        <w:r>
+          <w:rPr>
+            <w:rFonts w:ascii="Century Gothic" w:hAnsi="Century Gothic"/>
+            <w:noProof/>
+            <w:webHidden/>
+          </w:rPr>
+          <w:t>17</w:t>
+        </w:r>
+        <w:r>
+          <w:rPr>
+            <w:rFonts w:ascii="Century Gothic" w:hAnsi="Century Gothic"/>
+            <w:noProof/>
+            <w:webHidden/>
+          </w:rPr>
+          <w:fldChar w:fldCharType="end"/>
+        </w:r>
+      </w:hyperlink>
+    </w:p>
+    <w:p>
+      <w:pPr>
+        <w:pStyle w:val="Tabledesillustrations"/>
+        <w:tabs>
+          <w:tab w:val="right" w:leader="dot" w:pos="9395"/>
+        </w:tabs>
+        <w:spacing w:after="120"/>
+        <w:rPr>
+          <w:rFonts w:ascii="Century Gothic" w:eastAsiaTheme="minorEastAsia" w:hAnsi="Century Gothic"/>
+          <w:noProof/>
+          <w:sz w:val="22"/>
+          <w:lang w:val="en-US"/>
+        </w:rPr>
+      </w:pPr>
+      <w:hyperlink r:id="rId46" w:anchor="_Toc104897049" w:history="1">
+        <w:r>
+          <w:rPr>
+            <w:rStyle w:val="Lienhypertexte"/>
+            <w:rFonts w:ascii="Century Gothic" w:hAnsi="Century Gothic"/>
+            <w:noProof/>
+          </w:rPr>
+          <w:t>Figure 19 - Page principale - Déconnexion</w:t>
+        </w:r>
+        <w:r>
+          <w:rPr>
+            <w:rFonts w:ascii="Century Gothic" w:hAnsi="Century Gothic"/>
+            <w:noProof/>
+            <w:webHidden/>
+          </w:rPr>
+          <w:tab/>
+        </w:r>
+        <w:r>
+          <w:rPr>
+            <w:rFonts w:ascii="Century Gothic" w:hAnsi="Century Gothic"/>
+            <w:noProof/>
+            <w:webHidden/>
+          </w:rPr>
+          <w:fldChar w:fldCharType="begin"/>
+        </w:r>
+        <w:r>
+          <w:rPr>
+            <w:rFonts w:ascii="Century Gothic" w:hAnsi="Century Gothic"/>
+            <w:noProof/>
+            <w:webHidden/>
+          </w:rPr>
+          <w:instrText xml:space="preserve"> PAGEREF _Toc104897049 \h </w:instrText>
         </w:r>
         <w:r>
           <w:rPr>
@@ -10242,8 +10517,8 @@
       </w:r>
     </w:p>
     <w:sectPr>
-      <w:headerReference w:type="default" r:id="rId45"/>
-      <w:footerReference w:type="default" r:id="rId46"/>
+      <w:headerReference w:type="default" r:id="rId47"/>
+      <w:footerReference w:type="default" r:id="rId48"/>
       <w:type w:val="continuous"/>
       <w:pgSz w:w="12240" w:h="15840" w:code="1"/>
       <w:pgMar w:top="1134" w:right="1134" w:bottom="1134" w:left="1701" w:header="709" w:footer="709" w:gutter="0"/>
@@ -12177,7 +12452,6 @@
   <w:style w:type="character" w:default="1" w:styleId="Policepardfaut">
     <w:name w:val="Default Paragraph Font"/>
     <w:uiPriority w:val="1"/>
-    <w:semiHidden/>
     <w:unhideWhenUsed/>
   </w:style>
   <w:style w:type="table" w:default="1" w:styleId="TableauNormal">
@@ -13421,12 +13695,6 @@
 </file>
 
 <file path=customXml/item1.xml><?xml version="1.0" encoding="utf-8"?>
-<p:properties xmlns:p="http://schemas.microsoft.com/office/2006/metadata/properties" xmlns:xsi="http://www.w3.org/2001/XMLSchema-instance" xmlns:pc="http://schemas.microsoft.com/office/infopath/2007/PartnerControls">
-  <documentManagement/>
-</p:properties>
-</file>
-
-<file path=customXml/item2.xml><?xml version="1.0" encoding="utf-8"?>
 <ct:contentTypeSchema xmlns:ct="http://schemas.microsoft.com/office/2006/metadata/contentType" xmlns:ma="http://schemas.microsoft.com/office/2006/metadata/properties/metaAttributes" ct:_="" ma:_="" ma:contentTypeName="Document" ma:contentTypeID="0x010100D62A309FFA7E9E40A6F5C76D88BC41A6" ma:contentTypeVersion="11" ma:contentTypeDescription="Crée un document." ma:contentTypeScope="" ma:versionID="e778ec7536ddd273a971ff36d048a8a5">
   <xsd:schema xmlns:xsd="http://www.w3.org/2001/XMLSchema" xmlns:xs="http://www.w3.org/2001/XMLSchema" xmlns:p="http://schemas.microsoft.com/office/2006/metadata/properties" xmlns:ns3="e7f92798-9323-4146-9e16-c58015c61c9b" xmlns:ns4="641b4b70-4db7-4bca-b7d3-dc3dcdfcb3d2" targetNamespace="http://schemas.microsoft.com/office/2006/metadata/properties" ma:root="true" ma:fieldsID="1fc7cb8cb68e83f1701ea4f5f6cfe534" ns3:_="" ns4:_="">
     <xsd:import namespace="e7f92798-9323-4146-9e16-c58015c61c9b"/>
@@ -13637,11 +13905,13 @@
 </ct:contentTypeSchema>
 </file>
 
-<file path=customXml/item3.xml><?xml version="1.0" encoding="utf-8"?>
-<b:Sources xmlns:b="http://schemas.openxmlformats.org/officeDocument/2006/bibliography" xmlns="http://schemas.openxmlformats.org/officeDocument/2006/bibliography" SelectedStyle="\APASixthEditionOfficeOnline.xsl" StyleName="APA" Version="6"/>
+<file path=customXml/item2.xml><?xml version="1.0" encoding="utf-8"?>
+<p:properties xmlns:p="http://schemas.microsoft.com/office/2006/metadata/properties" xmlns:xsi="http://www.w3.org/2001/XMLSchema-instance" xmlns:pc="http://schemas.microsoft.com/office/infopath/2007/PartnerControls">
+  <documentManagement/>
+</p:properties>
 </file>
 
-<file path=customXml/item4.xml><?xml version="1.0" encoding="utf-8"?>
+<file path=customXml/item3.xml><?xml version="1.0" encoding="utf-8"?>
 <?mso-contentType ?>
 <FormTemplates xmlns="http://schemas.microsoft.com/sharepoint/v3/contenttype/forms">
   <Display>DocumentLibraryForm</Display>
@@ -13650,16 +13920,11 @@
 </FormTemplates>
 </file>
 
-<file path=customXml/itemProps1.xml><?xml version="1.0" encoding="utf-8"?>
-<ds:datastoreItem xmlns:ds="http://schemas.openxmlformats.org/officeDocument/2006/customXml" ds:itemID="{2C5D02CF-D864-46A7-8407-B0D572A41C18}">
-  <ds:schemaRefs>
-    <ds:schemaRef ds:uri="http://schemas.microsoft.com/office/2006/metadata/properties"/>
-    <ds:schemaRef ds:uri="http://schemas.microsoft.com/office/infopath/2007/PartnerControls"/>
-  </ds:schemaRefs>
-</ds:datastoreItem>
+<file path=customXml/item4.xml><?xml version="1.0" encoding="utf-8"?>
+<b:Sources xmlns:b="http://schemas.openxmlformats.org/officeDocument/2006/bibliography" xmlns="http://schemas.openxmlformats.org/officeDocument/2006/bibliography" SelectedStyle="\APASixthEditionOfficeOnline.xsl" StyleName="APA" Version="6"/>
 </file>
 
-<file path=customXml/itemProps2.xml><?xml version="1.0" encoding="utf-8"?>
+<file path=customXml/itemProps1.xml><?xml version="1.0" encoding="utf-8"?>
 <ds:datastoreItem xmlns:ds="http://schemas.openxmlformats.org/officeDocument/2006/customXml" ds:itemID="{9768636D-032D-4E37-9CE6-42F98C82C816}">
   <ds:schemaRefs>
     <ds:schemaRef ds:uri="http://schemas.microsoft.com/office/2006/metadata/contentType"/>
@@ -13678,18 +13943,27 @@
 </ds:datastoreItem>
 </file>
 
+<file path=customXml/itemProps2.xml><?xml version="1.0" encoding="utf-8"?>
+<ds:datastoreItem xmlns:ds="http://schemas.openxmlformats.org/officeDocument/2006/customXml" ds:itemID="{2C5D02CF-D864-46A7-8407-B0D572A41C18}">
+  <ds:schemaRefs>
+    <ds:schemaRef ds:uri="http://schemas.microsoft.com/office/2006/metadata/properties"/>
+    <ds:schemaRef ds:uri="http://schemas.microsoft.com/office/infopath/2007/PartnerControls"/>
+  </ds:schemaRefs>
+</ds:datastoreItem>
+</file>
+
 <file path=customXml/itemProps3.xml><?xml version="1.0" encoding="utf-8"?>
+<ds:datastoreItem xmlns:ds="http://schemas.openxmlformats.org/officeDocument/2006/customXml" ds:itemID="{40E04163-F924-47F0-81DC-8CA23E9FD4D9}">
+  <ds:schemaRefs>
+    <ds:schemaRef ds:uri="http://schemas.microsoft.com/sharepoint/v3/contenttype/forms"/>
+  </ds:schemaRefs>
+</ds:datastoreItem>
+</file>
+
+<file path=customXml/itemProps4.xml><?xml version="1.0" encoding="utf-8"?>
 <ds:datastoreItem xmlns:ds="http://schemas.openxmlformats.org/officeDocument/2006/customXml" ds:itemID="{B0F0EE6E-D7A6-4746-94B3-D2A34A7EE3CF}">
   <ds:schemaRefs>
     <ds:schemaRef ds:uri="http://schemas.openxmlformats.org/officeDocument/2006/bibliography"/>
   </ds:schemaRefs>
 </ds:datastoreItem>
-</file>
-
-<file path=customXml/itemProps4.xml><?xml version="1.0" encoding="utf-8"?>
-<ds:datastoreItem xmlns:ds="http://schemas.openxmlformats.org/officeDocument/2006/customXml" ds:itemID="{40E04163-F924-47F0-81DC-8CA23E9FD4D9}">
-  <ds:schemaRefs>
-    <ds:schemaRef ds:uri="http://schemas.microsoft.com/sharepoint/v3/contenttype/forms"/>
-  </ds:schemaRefs>
-</ds:datastoreItem>
 </file>
</xml_diff>